<commit_message>
organization table added and POST/GET API for organization id added -BASHA
</commit_message>
<xml_diff>
--- a/Documentation/APIs.docx
+++ b/Documentation/APIs.docx
@@ -1935,6 +1935,18 @@
         <w:shd w:val="clear" w:color="auto" w:fill="FFFFFE"/>
         <w:spacing w:line="240" w:lineRule="atLeast"/>
       </w:pPr>
+      <w:r>
+        <w:br/>
+      </w:r>
+      <w:r>
+        <w:rPr>
+          <w:rFonts w:ascii="Consolas" w:hAnsi="Consolas" w:cs="Consolas"/>
+          <w:color w:val="808080"/>
+          <w:sz w:val="19"/>
+          <w:szCs w:val="19"/>
+        </w:rPr>
+        <w:t>-----------------------------------------------------------------------------------------</w:t>
+      </w:r>
     </w:p>
     <w:p>
       <w:pPr>
@@ -2075,7 +2087,8 @@
       <w:r>
         <w:rPr>
           <w:rFonts w:cstheme="minorHAnsi"/>
-          <w:color w:val="1D5EE1"/>
+          <w:b/>
+          <w:color w:val="212121"/>
           <w:shd w:val="clear" w:color="auto" w:fill="FFFFFF"/>
         </w:rPr>
         <w:t>:</w:t>
@@ -2147,6 +2160,7 @@
       <w:r>
         <w:rPr>
           <w:rFonts w:cstheme="minorHAnsi"/>
+          <w:b/>
           <w:color w:val="212121"/>
           <w:shd w:val="clear" w:color="auto" w:fill="FFFFFF"/>
         </w:rPr>
@@ -2505,7 +2519,1324 @@
       </w:r>
     </w:p>
     <w:p>
-      <w:r>
+      <w:pPr>
+        <w:shd w:val="clear" w:color="auto" w:fill="FFFFFE"/>
+        <w:spacing w:line="240" w:lineRule="atLeast"/>
+        <w:rPr>
+          <w:rFonts w:ascii="Courier New" w:eastAsia="Times New Roman" w:hAnsi="Courier New" w:cs="Courier New"/>
+          <w:color w:val="000000"/>
+          <w:sz w:val="16"/>
+          <w:szCs w:val="16"/>
+        </w:rPr>
+      </w:pPr>
+      <w:r>
+        <w:br/>
+      </w:r>
+      <w:r>
+        <w:rPr>
+          <w:rFonts w:ascii="Consolas" w:hAnsi="Consolas" w:cs="Consolas"/>
+          <w:color w:val="808080"/>
+          <w:sz w:val="19"/>
+          <w:szCs w:val="19"/>
+        </w:rPr>
+        <w:t>-----------------------------------------------------------------------------------------</w:t>
+      </w:r>
+      <w:r>
+        <w:rPr>
+          <w:rFonts w:ascii="Consolas" w:hAnsi="Consolas" w:cs="Consolas"/>
+          <w:color w:val="808080"/>
+          <w:sz w:val="19"/>
+          <w:szCs w:val="19"/>
+        </w:rPr>
+        <w:br/>
+      </w:r>
+      <w:r>
+        <w:rPr>
+          <w:rFonts w:ascii="Consolas" w:hAnsi="Consolas" w:cs="Consolas"/>
+          <w:color w:val="808080"/>
+          <w:sz w:val="19"/>
+          <w:szCs w:val="19"/>
+        </w:rPr>
+        <w:br/>
+      </w:r>
+      <w:r>
+        <w:rPr>
+          <w:rFonts w:cstheme="minorHAnsi"/>
+          <w:b/>
+        </w:rPr>
+        <w:t>Method</w:t>
+      </w:r>
+      <w:r>
+        <w:tab/>
+      </w:r>
+      <w:r>
+        <w:tab/>
+        <w:t>: GET</w:t>
+      </w:r>
+      <w:r>
+        <w:br/>
+      </w:r>
+      <w:r>
+        <w:rPr>
+          <w:rFonts w:cstheme="minorHAnsi"/>
+          <w:b/>
+        </w:rPr>
+        <w:t>End</w:t>
+      </w:r>
+      <w:r>
+        <w:t xml:space="preserve"> </w:t>
+      </w:r>
+      <w:r>
+        <w:rPr>
+          <w:rFonts w:cstheme="minorHAnsi"/>
+          <w:b/>
+        </w:rPr>
+        <w:t>Point</w:t>
+      </w:r>
+      <w:r>
+        <w:tab/>
+      </w:r>
+      <w:r>
+        <w:tab/>
+      </w:r>
+      <w:r>
+        <w:rPr>
+          <w:rFonts w:cstheme="minorHAnsi"/>
+        </w:rPr>
+        <w:t>:</w:t>
+      </w:r>
+      <w:r>
+        <w:rPr>
+          <w:rFonts w:cstheme="minorHAnsi"/>
+          <w:color w:val="212121"/>
+          <w:shd w:val="clear" w:color="auto" w:fill="FFFFFF"/>
+        </w:rPr>
+        <w:t xml:space="preserve"> </w:t>
+      </w:r>
+      <w:hyperlink r:id="rId6" w:history="1">
+        <w:r>
+          <w:rPr>
+            <w:rStyle w:val="Hyperlink"/>
+            <w:rFonts w:cstheme="minorHAnsi"/>
+            <w:shd w:val="clear" w:color="auto" w:fill="FFFFFF"/>
+          </w:rPr>
+          <w:t>http://localhost:8080/getOrganizationDetails/{organizationNo}</w:t>
+        </w:r>
+      </w:hyperlink>
+      <w:r>
+        <w:rPr>
+          <w:rFonts w:cstheme="minorHAnsi"/>
+          <w:color w:val="1D5EE1"/>
+          <w:shd w:val="clear" w:color="auto" w:fill="FFFFFF"/>
+        </w:rPr>
+        <w:br/>
+      </w:r>
+      <w:r>
+        <w:rPr>
+          <w:rFonts w:cstheme="minorHAnsi"/>
+          <w:b/>
+          <w:color w:val="000000" w:themeColor="text1"/>
+          <w:shd w:val="clear" w:color="auto" w:fill="FFFFFF"/>
+        </w:rPr>
+        <w:t>Details</w:t>
+      </w:r>
+      <w:r>
+        <w:rPr>
+          <w:rFonts w:cstheme="minorHAnsi"/>
+          <w:color w:val="1D5EE1"/>
+          <w:shd w:val="clear" w:color="auto" w:fill="FFFFFF"/>
+        </w:rPr>
+        <w:tab/>
+      </w:r>
+      <w:r>
+        <w:rPr>
+          <w:rFonts w:cstheme="minorHAnsi"/>
+          <w:color w:val="1D5EE1"/>
+          <w:shd w:val="clear" w:color="auto" w:fill="FFFFFF"/>
+        </w:rPr>
+        <w:tab/>
+      </w:r>
+      <w:r>
+        <w:rPr>
+          <w:rFonts w:cstheme="minorHAnsi"/>
+          <w:color w:val="1D5EE1"/>
+          <w:shd w:val="clear" w:color="auto" w:fill="FFFFFF"/>
+        </w:rPr>
+        <w:tab/>
+      </w:r>
+      <w:proofErr w:type="gramStart"/>
+      <w:r>
+        <w:rPr>
+          <w:rFonts w:cstheme="minorHAnsi"/>
+          <w:b/>
+          <w:color w:val="212121"/>
+          <w:shd w:val="clear" w:color="auto" w:fill="FFFFFF"/>
+        </w:rPr>
+        <w:t>:</w:t>
+      </w:r>
+      <w:r>
+        <w:rPr>
+          <w:rFonts w:cstheme="minorHAnsi"/>
+          <w:color w:val="000000" w:themeColor="text1"/>
+          <w:shd w:val="clear" w:color="auto" w:fill="FFFFFF"/>
+        </w:rPr>
+        <w:t>F</w:t>
+      </w:r>
+      <w:r>
+        <w:rPr>
+          <w:rFonts w:cstheme="minorHAnsi"/>
+          <w:color w:val="000000" w:themeColor="text1"/>
+          <w:shd w:val="clear" w:color="auto" w:fill="FFFFFF"/>
+        </w:rPr>
+        <w:t>etch</w:t>
+      </w:r>
+      <w:proofErr w:type="gramEnd"/>
+      <w:r>
+        <w:rPr>
+          <w:rFonts w:cstheme="minorHAnsi"/>
+          <w:color w:val="000000" w:themeColor="text1"/>
+          <w:shd w:val="clear" w:color="auto" w:fill="FFFFFF"/>
+        </w:rPr>
+        <w:t xml:space="preserve"> the </w:t>
+      </w:r>
+      <w:r>
+        <w:rPr>
+          <w:rFonts w:cstheme="minorHAnsi"/>
+          <w:color w:val="000000" w:themeColor="text1"/>
+          <w:shd w:val="clear" w:color="auto" w:fill="FFFFFF"/>
+        </w:rPr>
+        <w:t>existing organization details</w:t>
+      </w:r>
+      <w:r>
+        <w:rPr>
+          <w:rFonts w:ascii="Helvetica" w:hAnsi="Helvetica" w:cs="Helvetica"/>
+          <w:color w:val="212121"/>
+          <w:sz w:val="16"/>
+          <w:szCs w:val="16"/>
+          <w:shd w:val="clear" w:color="auto" w:fill="FFFFFF"/>
+        </w:rPr>
+        <w:br/>
+      </w:r>
+      <w:r>
+        <w:rPr>
+          <w:rFonts w:cstheme="minorHAnsi"/>
+          <w:b/>
+          <w:color w:val="212121"/>
+          <w:shd w:val="clear" w:color="auto" w:fill="FFFFFF"/>
+        </w:rPr>
+        <w:t>Response</w:t>
+      </w:r>
+      <w:r>
+        <w:rPr>
+          <w:rFonts w:cstheme="minorHAnsi"/>
+          <w:b/>
+          <w:color w:val="212121"/>
+          <w:shd w:val="clear" w:color="auto" w:fill="FFFFFF"/>
+        </w:rPr>
+        <w:tab/>
+      </w:r>
+      <w:r>
+        <w:rPr>
+          <w:rFonts w:cstheme="minorHAnsi"/>
+          <w:b/>
+          <w:color w:val="212121"/>
+          <w:shd w:val="clear" w:color="auto" w:fill="FFFFFF"/>
+        </w:rPr>
+        <w:tab/>
+        <w:t>:</w:t>
+      </w:r>
+      <w:r>
+        <w:rPr>
+          <w:rFonts w:cstheme="minorHAnsi"/>
+          <w:b/>
+          <w:color w:val="212121"/>
+          <w:shd w:val="clear" w:color="auto" w:fill="FFFFFF"/>
+        </w:rPr>
+        <w:br/>
+      </w:r>
+      <w:r>
+        <w:rPr>
+          <w:rFonts w:cstheme="minorHAnsi"/>
+          <w:b/>
+          <w:color w:val="212121"/>
+          <w:shd w:val="clear" w:color="auto" w:fill="FFFFFF"/>
+        </w:rPr>
+        <w:br/>
+      </w:r>
+      <w:r>
+        <w:rPr>
+          <w:rFonts w:ascii="Courier New" w:eastAsia="Times New Roman" w:hAnsi="Courier New" w:cs="Courier New"/>
+          <w:color w:val="000000"/>
+          <w:sz w:val="16"/>
+          <w:szCs w:val="16"/>
+        </w:rPr>
+        <w:t>{</w:t>
+      </w:r>
+    </w:p>
+    <w:p>
+      <w:pPr>
+        <w:shd w:val="clear" w:color="auto" w:fill="FFFFFE"/>
+        <w:spacing w:after="0" w:line="240" w:lineRule="atLeast"/>
+        <w:rPr>
+          <w:rFonts w:ascii="Courier New" w:eastAsia="Times New Roman" w:hAnsi="Courier New" w:cs="Courier New"/>
+          <w:color w:val="000000"/>
+          <w:sz w:val="16"/>
+          <w:szCs w:val="16"/>
+        </w:rPr>
+      </w:pPr>
+      <w:r>
+        <w:rPr>
+          <w:rFonts w:ascii="Courier New" w:eastAsia="Times New Roman" w:hAnsi="Courier New" w:cs="Courier New"/>
+          <w:color w:val="000000"/>
+          <w:sz w:val="16"/>
+          <w:szCs w:val="16"/>
+        </w:rPr>
+        <w:t>    </w:t>
+      </w:r>
+      <w:r>
+        <w:rPr>
+          <w:rFonts w:ascii="Courier New" w:eastAsia="Times New Roman" w:hAnsi="Courier New" w:cs="Courier New"/>
+          <w:color w:val="A31515"/>
+          <w:sz w:val="16"/>
+          <w:szCs w:val="16"/>
+        </w:rPr>
+        <w:t>"</w:t>
+      </w:r>
+      <w:proofErr w:type="spellStart"/>
+      <w:proofErr w:type="gramStart"/>
+      <w:r>
+        <w:rPr>
+          <w:rFonts w:ascii="Courier New" w:eastAsia="Times New Roman" w:hAnsi="Courier New" w:cs="Courier New"/>
+          <w:color w:val="A31515"/>
+          <w:sz w:val="16"/>
+          <w:szCs w:val="16"/>
+        </w:rPr>
+        <w:t>organizationname</w:t>
+      </w:r>
+      <w:proofErr w:type="spellEnd"/>
+      <w:proofErr w:type="gramEnd"/>
+      <w:r>
+        <w:rPr>
+          <w:rFonts w:ascii="Courier New" w:eastAsia="Times New Roman" w:hAnsi="Courier New" w:cs="Courier New"/>
+          <w:color w:val="A31515"/>
+          <w:sz w:val="16"/>
+          <w:szCs w:val="16"/>
+        </w:rPr>
+        <w:t>"</w:t>
+      </w:r>
+      <w:r>
+        <w:rPr>
+          <w:rFonts w:ascii="Courier New" w:eastAsia="Times New Roman" w:hAnsi="Courier New" w:cs="Courier New"/>
+          <w:color w:val="000000"/>
+          <w:sz w:val="16"/>
+          <w:szCs w:val="16"/>
+        </w:rPr>
+        <w:t>: </w:t>
+      </w:r>
+      <w:r>
+        <w:rPr>
+          <w:rFonts w:ascii="Courier New" w:eastAsia="Times New Roman" w:hAnsi="Courier New" w:cs="Courier New"/>
+          <w:color w:val="0451A5"/>
+          <w:sz w:val="16"/>
+          <w:szCs w:val="16"/>
+        </w:rPr>
+        <w:t>"</w:t>
+      </w:r>
+      <w:proofErr w:type="spellStart"/>
+      <w:r>
+        <w:rPr>
+          <w:rFonts w:ascii="Courier New" w:eastAsia="Times New Roman" w:hAnsi="Courier New" w:cs="Courier New"/>
+          <w:color w:val="0451A5"/>
+          <w:sz w:val="16"/>
+          <w:szCs w:val="16"/>
+        </w:rPr>
+        <w:t>RebelSkool</w:t>
+      </w:r>
+      <w:proofErr w:type="spellEnd"/>
+      <w:r>
+        <w:rPr>
+          <w:rFonts w:ascii="Courier New" w:eastAsia="Times New Roman" w:hAnsi="Courier New" w:cs="Courier New"/>
+          <w:color w:val="0451A5"/>
+          <w:sz w:val="16"/>
+          <w:szCs w:val="16"/>
+        </w:rPr>
+        <w:t>"</w:t>
+      </w:r>
+      <w:r>
+        <w:rPr>
+          <w:rFonts w:ascii="Courier New" w:eastAsia="Times New Roman" w:hAnsi="Courier New" w:cs="Courier New"/>
+          <w:color w:val="000000"/>
+          <w:sz w:val="16"/>
+          <w:szCs w:val="16"/>
+        </w:rPr>
+        <w:t>,</w:t>
+      </w:r>
+    </w:p>
+    <w:p>
+      <w:pPr>
+        <w:shd w:val="clear" w:color="auto" w:fill="FFFFFE"/>
+        <w:spacing w:after="0" w:line="240" w:lineRule="atLeast"/>
+        <w:rPr>
+          <w:rFonts w:ascii="Courier New" w:eastAsia="Times New Roman" w:hAnsi="Courier New" w:cs="Courier New"/>
+          <w:color w:val="000000"/>
+          <w:sz w:val="16"/>
+          <w:szCs w:val="16"/>
+        </w:rPr>
+      </w:pPr>
+      <w:r>
+        <w:rPr>
+          <w:rFonts w:ascii="Courier New" w:eastAsia="Times New Roman" w:hAnsi="Courier New" w:cs="Courier New"/>
+          <w:color w:val="000000"/>
+          <w:sz w:val="16"/>
+          <w:szCs w:val="16"/>
+        </w:rPr>
+        <w:t>    </w:t>
+      </w:r>
+      <w:r>
+        <w:rPr>
+          <w:rFonts w:ascii="Courier New" w:eastAsia="Times New Roman" w:hAnsi="Courier New" w:cs="Courier New"/>
+          <w:color w:val="A31515"/>
+          <w:sz w:val="16"/>
+          <w:szCs w:val="16"/>
+        </w:rPr>
+        <w:t>"</w:t>
+      </w:r>
+      <w:proofErr w:type="spellStart"/>
+      <w:proofErr w:type="gramStart"/>
+      <w:r>
+        <w:rPr>
+          <w:rFonts w:ascii="Courier New" w:eastAsia="Times New Roman" w:hAnsi="Courier New" w:cs="Courier New"/>
+          <w:color w:val="A31515"/>
+          <w:sz w:val="16"/>
+          <w:szCs w:val="16"/>
+        </w:rPr>
+        <w:t>organizationno</w:t>
+      </w:r>
+      <w:proofErr w:type="spellEnd"/>
+      <w:proofErr w:type="gramEnd"/>
+      <w:r>
+        <w:rPr>
+          <w:rFonts w:ascii="Courier New" w:eastAsia="Times New Roman" w:hAnsi="Courier New" w:cs="Courier New"/>
+          <w:color w:val="A31515"/>
+          <w:sz w:val="16"/>
+          <w:szCs w:val="16"/>
+        </w:rPr>
+        <w:t>"</w:t>
+      </w:r>
+      <w:r>
+        <w:rPr>
+          <w:rFonts w:ascii="Courier New" w:eastAsia="Times New Roman" w:hAnsi="Courier New" w:cs="Courier New"/>
+          <w:color w:val="000000"/>
+          <w:sz w:val="16"/>
+          <w:szCs w:val="16"/>
+        </w:rPr>
+        <w:t>: </w:t>
+      </w:r>
+      <w:r>
+        <w:rPr>
+          <w:rFonts w:ascii="Courier New" w:eastAsia="Times New Roman" w:hAnsi="Courier New" w:cs="Courier New"/>
+          <w:color w:val="0451A5"/>
+          <w:sz w:val="16"/>
+          <w:szCs w:val="16"/>
+        </w:rPr>
+        <w:t>"1234567891</w:t>
+      </w:r>
+      <w:r>
+        <w:rPr>
+          <w:rFonts w:ascii="Courier New" w:eastAsia="Times New Roman" w:hAnsi="Courier New" w:cs="Courier New"/>
+          <w:color w:val="0451A5"/>
+          <w:sz w:val="16"/>
+          <w:szCs w:val="16"/>
+        </w:rPr>
+        <w:t>"</w:t>
+      </w:r>
+      <w:r>
+        <w:rPr>
+          <w:rFonts w:ascii="Courier New" w:eastAsia="Times New Roman" w:hAnsi="Courier New" w:cs="Courier New"/>
+          <w:color w:val="000000"/>
+          <w:sz w:val="16"/>
+          <w:szCs w:val="16"/>
+        </w:rPr>
+        <w:t>,</w:t>
+      </w:r>
+    </w:p>
+    <w:p>
+      <w:pPr>
+        <w:shd w:val="clear" w:color="auto" w:fill="FFFFFE"/>
+        <w:spacing w:after="0" w:line="240" w:lineRule="atLeast"/>
+        <w:rPr>
+          <w:rFonts w:ascii="Courier New" w:eastAsia="Times New Roman" w:hAnsi="Courier New" w:cs="Courier New"/>
+          <w:color w:val="000000"/>
+          <w:sz w:val="16"/>
+          <w:szCs w:val="16"/>
+        </w:rPr>
+      </w:pPr>
+      <w:r>
+        <w:rPr>
+          <w:rFonts w:ascii="Courier New" w:eastAsia="Times New Roman" w:hAnsi="Courier New" w:cs="Courier New"/>
+          <w:color w:val="000000"/>
+          <w:sz w:val="16"/>
+          <w:szCs w:val="16"/>
+        </w:rPr>
+        <w:t>    </w:t>
+      </w:r>
+      <w:r>
+        <w:rPr>
+          <w:rFonts w:ascii="Courier New" w:eastAsia="Times New Roman" w:hAnsi="Courier New" w:cs="Courier New"/>
+          <w:color w:val="A31515"/>
+          <w:sz w:val="16"/>
+          <w:szCs w:val="16"/>
+        </w:rPr>
+        <w:t>"</w:t>
+      </w:r>
+      <w:proofErr w:type="spellStart"/>
+      <w:proofErr w:type="gramStart"/>
+      <w:r>
+        <w:rPr>
+          <w:rFonts w:ascii="Courier New" w:eastAsia="Times New Roman" w:hAnsi="Courier New" w:cs="Courier New"/>
+          <w:color w:val="A31515"/>
+          <w:sz w:val="16"/>
+          <w:szCs w:val="16"/>
+        </w:rPr>
+        <w:t>zipcode</w:t>
+      </w:r>
+      <w:proofErr w:type="spellEnd"/>
+      <w:proofErr w:type="gramEnd"/>
+      <w:r>
+        <w:rPr>
+          <w:rFonts w:ascii="Courier New" w:eastAsia="Times New Roman" w:hAnsi="Courier New" w:cs="Courier New"/>
+          <w:color w:val="A31515"/>
+          <w:sz w:val="16"/>
+          <w:szCs w:val="16"/>
+        </w:rPr>
+        <w:t>"</w:t>
+      </w:r>
+      <w:r>
+        <w:rPr>
+          <w:rFonts w:ascii="Courier New" w:eastAsia="Times New Roman" w:hAnsi="Courier New" w:cs="Courier New"/>
+          <w:color w:val="000000"/>
+          <w:sz w:val="16"/>
+          <w:szCs w:val="16"/>
+        </w:rPr>
+        <w:t>: </w:t>
+      </w:r>
+      <w:r>
+        <w:rPr>
+          <w:rFonts w:ascii="Courier New" w:eastAsia="Times New Roman" w:hAnsi="Courier New" w:cs="Courier New"/>
+          <w:color w:val="0451A5"/>
+          <w:sz w:val="16"/>
+          <w:szCs w:val="16"/>
+        </w:rPr>
+        <w:t>"</w:t>
+      </w:r>
+      <w:r>
+        <w:rPr>
+          <w:rFonts w:ascii="Courier New" w:eastAsia="Times New Roman" w:hAnsi="Courier New" w:cs="Courier New"/>
+          <w:color w:val="0451A5"/>
+          <w:sz w:val="16"/>
+          <w:szCs w:val="16"/>
+        </w:rPr>
+        <w:t>12345</w:t>
+      </w:r>
+      <w:r>
+        <w:rPr>
+          <w:rFonts w:ascii="Courier New" w:eastAsia="Times New Roman" w:hAnsi="Courier New" w:cs="Courier New"/>
+          <w:color w:val="0451A5"/>
+          <w:sz w:val="16"/>
+          <w:szCs w:val="16"/>
+        </w:rPr>
+        <w:t>"</w:t>
+      </w:r>
+      <w:r>
+        <w:rPr>
+          <w:rFonts w:ascii="Courier New" w:eastAsia="Times New Roman" w:hAnsi="Courier New" w:cs="Courier New"/>
+          <w:color w:val="000000"/>
+          <w:sz w:val="16"/>
+          <w:szCs w:val="16"/>
+        </w:rPr>
+        <w:t>,</w:t>
+      </w:r>
+    </w:p>
+    <w:p>
+      <w:pPr>
+        <w:shd w:val="clear" w:color="auto" w:fill="FFFFFE"/>
+        <w:spacing w:after="0" w:line="240" w:lineRule="atLeast"/>
+        <w:rPr>
+          <w:rFonts w:ascii="Courier New" w:eastAsia="Times New Roman" w:hAnsi="Courier New" w:cs="Courier New"/>
+          <w:color w:val="000000"/>
+          <w:sz w:val="16"/>
+          <w:szCs w:val="16"/>
+        </w:rPr>
+      </w:pPr>
+      <w:r>
+        <w:rPr>
+          <w:rFonts w:ascii="Courier New" w:eastAsia="Times New Roman" w:hAnsi="Courier New" w:cs="Courier New"/>
+          <w:color w:val="000000"/>
+          <w:sz w:val="16"/>
+          <w:szCs w:val="16"/>
+        </w:rPr>
+        <w:t>    </w:t>
+      </w:r>
+      <w:r>
+        <w:rPr>
+          <w:rFonts w:ascii="Courier New" w:eastAsia="Times New Roman" w:hAnsi="Courier New" w:cs="Courier New"/>
+          <w:color w:val="A31515"/>
+          <w:sz w:val="16"/>
+          <w:szCs w:val="16"/>
+        </w:rPr>
+        <w:t>"</w:t>
+      </w:r>
+      <w:proofErr w:type="spellStart"/>
+      <w:proofErr w:type="gramStart"/>
+      <w:r>
+        <w:rPr>
+          <w:rFonts w:ascii="Courier New" w:eastAsia="Times New Roman" w:hAnsi="Courier New" w:cs="Courier New"/>
+          <w:color w:val="A31515"/>
+          <w:sz w:val="16"/>
+          <w:szCs w:val="16"/>
+        </w:rPr>
+        <w:t>postaladdress</w:t>
+      </w:r>
+      <w:proofErr w:type="spellEnd"/>
+      <w:proofErr w:type="gramEnd"/>
+      <w:r>
+        <w:rPr>
+          <w:rFonts w:ascii="Courier New" w:eastAsia="Times New Roman" w:hAnsi="Courier New" w:cs="Courier New"/>
+          <w:color w:val="A31515"/>
+          <w:sz w:val="16"/>
+          <w:szCs w:val="16"/>
+        </w:rPr>
+        <w:t>"</w:t>
+      </w:r>
+      <w:r>
+        <w:rPr>
+          <w:rFonts w:ascii="Courier New" w:eastAsia="Times New Roman" w:hAnsi="Courier New" w:cs="Courier New"/>
+          <w:color w:val="000000"/>
+          <w:sz w:val="16"/>
+          <w:szCs w:val="16"/>
+        </w:rPr>
+        <w:t>: </w:t>
+      </w:r>
+      <w:r>
+        <w:rPr>
+          <w:rFonts w:ascii="Courier New" w:eastAsia="Times New Roman" w:hAnsi="Courier New" w:cs="Courier New"/>
+          <w:color w:val="0451A5"/>
+          <w:sz w:val="16"/>
+          <w:szCs w:val="16"/>
+        </w:rPr>
+        <w:t>"</w:t>
+      </w:r>
+      <w:r>
+        <w:rPr>
+          <w:rFonts w:ascii="Courier New" w:eastAsia="Times New Roman" w:hAnsi="Courier New" w:cs="Courier New"/>
+          <w:color w:val="0451A5"/>
+          <w:sz w:val="16"/>
+          <w:szCs w:val="16"/>
+        </w:rPr>
+        <w:t>India</w:t>
+      </w:r>
+      <w:r>
+        <w:rPr>
+          <w:rFonts w:ascii="Courier New" w:eastAsia="Times New Roman" w:hAnsi="Courier New" w:cs="Courier New"/>
+          <w:color w:val="0451A5"/>
+          <w:sz w:val="16"/>
+          <w:szCs w:val="16"/>
+        </w:rPr>
+        <w:t>"</w:t>
+      </w:r>
+    </w:p>
+    <w:p>
+      <w:pPr>
+        <w:shd w:val="clear" w:color="auto" w:fill="FFFFFE"/>
+        <w:spacing w:after="0" w:line="240" w:lineRule="atLeast"/>
+        <w:rPr>
+          <w:rFonts w:ascii="Courier New" w:eastAsia="Times New Roman" w:hAnsi="Courier New" w:cs="Courier New"/>
+          <w:color w:val="000000"/>
+          <w:sz w:val="16"/>
+          <w:szCs w:val="16"/>
+        </w:rPr>
+      </w:pPr>
+      <w:r>
+        <w:rPr>
+          <w:rFonts w:ascii="Courier New" w:eastAsia="Times New Roman" w:hAnsi="Courier New" w:cs="Courier New"/>
+          <w:color w:val="000000"/>
+          <w:sz w:val="16"/>
+          <w:szCs w:val="16"/>
+        </w:rPr>
+        <w:t>}</w:t>
+      </w:r>
+    </w:p>
+    <w:p>
+      <w:pPr>
+        <w:shd w:val="clear" w:color="auto" w:fill="FFFFFE"/>
+        <w:spacing w:line="240" w:lineRule="atLeast"/>
+        <w:rPr>
+          <w:rFonts w:ascii="Courier New" w:eastAsia="Times New Roman" w:hAnsi="Courier New" w:cs="Courier New"/>
+          <w:color w:val="000000"/>
+          <w:sz w:val="16"/>
+          <w:szCs w:val="16"/>
+        </w:rPr>
+      </w:pPr>
+      <w:r>
+        <w:br/>
+      </w:r>
+      <w:r>
+        <w:rPr>
+          <w:rFonts w:ascii="Consolas" w:hAnsi="Consolas" w:cs="Consolas"/>
+          <w:color w:val="808080"/>
+          <w:sz w:val="19"/>
+          <w:szCs w:val="19"/>
+        </w:rPr>
+        <w:t>-----------------------------------------------------------------------------------------</w:t>
+      </w:r>
+      <w:r>
+        <w:rPr>
+          <w:rFonts w:ascii="Consolas" w:hAnsi="Consolas" w:cs="Consolas"/>
+          <w:color w:val="808080"/>
+          <w:sz w:val="19"/>
+          <w:szCs w:val="19"/>
+        </w:rPr>
+        <w:br/>
+      </w:r>
+      <w:r>
+        <w:rPr>
+          <w:rFonts w:ascii="Consolas" w:hAnsi="Consolas" w:cs="Consolas"/>
+          <w:color w:val="808080"/>
+          <w:sz w:val="19"/>
+          <w:szCs w:val="19"/>
+        </w:rPr>
+        <w:br/>
+      </w:r>
+      <w:r>
+        <w:rPr>
+          <w:rFonts w:cstheme="minorHAnsi"/>
+          <w:b/>
+        </w:rPr>
+        <w:t>Method</w:t>
+      </w:r>
+      <w:r>
+        <w:tab/>
+      </w:r>
+      <w:r>
+        <w:tab/>
+        <w:t xml:space="preserve">: </w:t>
+      </w:r>
+      <w:r>
+        <w:t>POST</w:t>
+      </w:r>
+      <w:r>
+        <w:br/>
+      </w:r>
+      <w:r>
+        <w:rPr>
+          <w:rFonts w:cstheme="minorHAnsi"/>
+          <w:b/>
+        </w:rPr>
+        <w:t>End</w:t>
+      </w:r>
+      <w:r>
+        <w:t xml:space="preserve"> </w:t>
+      </w:r>
+      <w:r>
+        <w:rPr>
+          <w:rFonts w:cstheme="minorHAnsi"/>
+          <w:b/>
+        </w:rPr>
+        <w:t>Point</w:t>
+      </w:r>
+      <w:r>
+        <w:tab/>
+      </w:r>
+      <w:r>
+        <w:tab/>
+      </w:r>
+      <w:r>
+        <w:rPr>
+          <w:rFonts w:cstheme="minorHAnsi"/>
+        </w:rPr>
+        <w:t>:</w:t>
+      </w:r>
+      <w:r>
+        <w:rPr>
+          <w:rFonts w:cstheme="minorHAnsi"/>
+          <w:color w:val="212121"/>
+          <w:shd w:val="clear" w:color="auto" w:fill="FFFFFF"/>
+        </w:rPr>
+        <w:t xml:space="preserve"> </w:t>
+      </w:r>
+      <w:hyperlink r:id="rId7" w:history="1">
+        <w:r>
+          <w:rPr>
+            <w:rStyle w:val="Hyperlink"/>
+            <w:rFonts w:cstheme="minorHAnsi"/>
+            <w:shd w:val="clear" w:color="auto" w:fill="FFFFFF"/>
+          </w:rPr>
+          <w:t>http://localhost:8080/postOrganizationDetails</w:t>
+        </w:r>
+      </w:hyperlink>
+      <w:r>
+        <w:rPr>
+          <w:rFonts w:cstheme="minorHAnsi"/>
+          <w:color w:val="1D5EE1"/>
+          <w:shd w:val="clear" w:color="auto" w:fill="FFFFFF"/>
+        </w:rPr>
+        <w:br/>
+      </w:r>
+      <w:r>
+        <w:rPr>
+          <w:rFonts w:cstheme="minorHAnsi"/>
+          <w:b/>
+          <w:color w:val="000000" w:themeColor="text1"/>
+          <w:shd w:val="clear" w:color="auto" w:fill="FFFFFF"/>
+        </w:rPr>
+        <w:t>Details</w:t>
+      </w:r>
+      <w:r>
+        <w:rPr>
+          <w:rFonts w:cstheme="minorHAnsi"/>
+          <w:color w:val="1D5EE1"/>
+          <w:shd w:val="clear" w:color="auto" w:fill="FFFFFF"/>
+        </w:rPr>
+        <w:tab/>
+      </w:r>
+      <w:r>
+        <w:rPr>
+          <w:rFonts w:cstheme="minorHAnsi"/>
+          <w:color w:val="1D5EE1"/>
+          <w:shd w:val="clear" w:color="auto" w:fill="FFFFFF"/>
+        </w:rPr>
+        <w:tab/>
+      </w:r>
+      <w:r>
+        <w:rPr>
+          <w:rFonts w:cstheme="minorHAnsi"/>
+          <w:color w:val="1D5EE1"/>
+          <w:shd w:val="clear" w:color="auto" w:fill="FFFFFF"/>
+        </w:rPr>
+        <w:tab/>
+      </w:r>
+      <w:proofErr w:type="gramStart"/>
+      <w:r>
+        <w:rPr>
+          <w:rFonts w:cstheme="minorHAnsi"/>
+          <w:b/>
+          <w:color w:val="212121"/>
+          <w:shd w:val="clear" w:color="auto" w:fill="FFFFFF"/>
+        </w:rPr>
+        <w:t>:</w:t>
+      </w:r>
+      <w:r>
+        <w:rPr>
+          <w:rFonts w:cstheme="minorHAnsi"/>
+          <w:color w:val="000000" w:themeColor="text1"/>
+          <w:shd w:val="clear" w:color="auto" w:fill="FFFFFF"/>
+        </w:rPr>
+        <w:t>Insert</w:t>
+      </w:r>
+      <w:proofErr w:type="gramEnd"/>
+      <w:r>
+        <w:rPr>
+          <w:rFonts w:cstheme="minorHAnsi"/>
+          <w:color w:val="000000" w:themeColor="text1"/>
+          <w:shd w:val="clear" w:color="auto" w:fill="FFFFFF"/>
+        </w:rPr>
+        <w:t xml:space="preserve"> </w:t>
+      </w:r>
+      <w:r>
+        <w:rPr>
+          <w:rFonts w:cstheme="minorHAnsi"/>
+          <w:color w:val="000000" w:themeColor="text1"/>
+          <w:shd w:val="clear" w:color="auto" w:fill="FFFFFF"/>
+        </w:rPr>
+        <w:t xml:space="preserve"> the </w:t>
+      </w:r>
+      <w:r>
+        <w:rPr>
+          <w:rFonts w:cstheme="minorHAnsi"/>
+          <w:color w:val="000000" w:themeColor="text1"/>
+          <w:shd w:val="clear" w:color="auto" w:fill="FFFFFF"/>
+        </w:rPr>
+        <w:t>new organization details into organization table</w:t>
+      </w:r>
+      <w:r>
+        <w:rPr>
+          <w:rFonts w:ascii="Helvetica" w:hAnsi="Helvetica" w:cs="Helvetica"/>
+          <w:color w:val="212121"/>
+          <w:sz w:val="16"/>
+          <w:szCs w:val="16"/>
+          <w:shd w:val="clear" w:color="auto" w:fill="FFFFFF"/>
+        </w:rPr>
+        <w:br/>
+      </w:r>
+      <w:r>
+        <w:rPr>
+          <w:rFonts w:cstheme="minorHAnsi"/>
+          <w:b/>
+          <w:color w:val="212121"/>
+          <w:shd w:val="clear" w:color="auto" w:fill="FFFFFF"/>
+        </w:rPr>
+        <w:t>Request</w:t>
+      </w:r>
+      <w:r>
+        <w:rPr>
+          <w:rFonts w:cstheme="minorHAnsi"/>
+          <w:b/>
+          <w:color w:val="212121"/>
+          <w:shd w:val="clear" w:color="auto" w:fill="FFFFFF"/>
+        </w:rPr>
+        <w:tab/>
+      </w:r>
+      <w:r>
+        <w:rPr>
+          <w:rFonts w:cstheme="minorHAnsi"/>
+          <w:b/>
+          <w:color w:val="212121"/>
+          <w:shd w:val="clear" w:color="auto" w:fill="FFFFFF"/>
+        </w:rPr>
+        <w:tab/>
+        <w:t>:</w:t>
+      </w:r>
+      <w:r>
+        <w:rPr>
+          <w:rFonts w:cstheme="minorHAnsi"/>
+          <w:b/>
+          <w:color w:val="212121"/>
+          <w:shd w:val="clear" w:color="auto" w:fill="FFFFFF"/>
+        </w:rPr>
+        <w:br/>
+      </w:r>
+      <w:r>
+        <w:br/>
+      </w:r>
+      <w:r>
+        <w:rPr>
+          <w:rFonts w:ascii="Courier New" w:eastAsia="Times New Roman" w:hAnsi="Courier New" w:cs="Courier New"/>
+          <w:color w:val="000000"/>
+          <w:sz w:val="16"/>
+          <w:szCs w:val="16"/>
+        </w:rPr>
+        <w:t>{</w:t>
+      </w:r>
+    </w:p>
+    <w:p>
+      <w:pPr>
+        <w:shd w:val="clear" w:color="auto" w:fill="FFFFFE"/>
+        <w:spacing w:after="0" w:line="240" w:lineRule="atLeast"/>
+        <w:rPr>
+          <w:rFonts w:ascii="Courier New" w:eastAsia="Times New Roman" w:hAnsi="Courier New" w:cs="Courier New"/>
+          <w:color w:val="000000"/>
+          <w:sz w:val="16"/>
+          <w:szCs w:val="16"/>
+        </w:rPr>
+      </w:pPr>
+      <w:r>
+        <w:rPr>
+          <w:rFonts w:ascii="Courier New" w:eastAsia="Times New Roman" w:hAnsi="Courier New" w:cs="Courier New"/>
+          <w:color w:val="000000"/>
+          <w:sz w:val="16"/>
+          <w:szCs w:val="16"/>
+        </w:rPr>
+        <w:t>    </w:t>
+      </w:r>
+      <w:r>
+        <w:rPr>
+          <w:rFonts w:ascii="Courier New" w:eastAsia="Times New Roman" w:hAnsi="Courier New" w:cs="Courier New"/>
+          <w:color w:val="A31515"/>
+          <w:sz w:val="16"/>
+          <w:szCs w:val="16"/>
+        </w:rPr>
+        <w:t>"</w:t>
+      </w:r>
+      <w:proofErr w:type="spellStart"/>
+      <w:proofErr w:type="gramStart"/>
+      <w:r>
+        <w:rPr>
+          <w:rFonts w:ascii="Courier New" w:eastAsia="Times New Roman" w:hAnsi="Courier New" w:cs="Courier New"/>
+          <w:color w:val="A31515"/>
+          <w:sz w:val="16"/>
+          <w:szCs w:val="16"/>
+        </w:rPr>
+        <w:t>organizationname</w:t>
+      </w:r>
+      <w:proofErr w:type="spellEnd"/>
+      <w:proofErr w:type="gramEnd"/>
+      <w:r>
+        <w:rPr>
+          <w:rFonts w:ascii="Courier New" w:eastAsia="Times New Roman" w:hAnsi="Courier New" w:cs="Courier New"/>
+          <w:color w:val="A31515"/>
+          <w:sz w:val="16"/>
+          <w:szCs w:val="16"/>
+        </w:rPr>
+        <w:t>"</w:t>
+      </w:r>
+      <w:r>
+        <w:rPr>
+          <w:rFonts w:ascii="Courier New" w:eastAsia="Times New Roman" w:hAnsi="Courier New" w:cs="Courier New"/>
+          <w:color w:val="000000"/>
+          <w:sz w:val="16"/>
+          <w:szCs w:val="16"/>
+        </w:rPr>
+        <w:t>: </w:t>
+      </w:r>
+      <w:r>
+        <w:rPr>
+          <w:rFonts w:ascii="Courier New" w:eastAsia="Times New Roman" w:hAnsi="Courier New" w:cs="Courier New"/>
+          <w:color w:val="0451A5"/>
+          <w:sz w:val="16"/>
+          <w:szCs w:val="16"/>
+        </w:rPr>
+        <w:t>"</w:t>
+      </w:r>
+      <w:proofErr w:type="spellStart"/>
+      <w:r>
+        <w:rPr>
+          <w:rFonts w:ascii="Courier New" w:eastAsia="Times New Roman" w:hAnsi="Courier New" w:cs="Courier New"/>
+          <w:color w:val="0451A5"/>
+          <w:sz w:val="16"/>
+          <w:szCs w:val="16"/>
+        </w:rPr>
+        <w:t>BrightCom</w:t>
+      </w:r>
+      <w:proofErr w:type="spellEnd"/>
+      <w:r>
+        <w:rPr>
+          <w:rFonts w:ascii="Courier New" w:eastAsia="Times New Roman" w:hAnsi="Courier New" w:cs="Courier New"/>
+          <w:color w:val="0451A5"/>
+          <w:sz w:val="16"/>
+          <w:szCs w:val="16"/>
+        </w:rPr>
+        <w:t>"</w:t>
+      </w:r>
+      <w:r>
+        <w:rPr>
+          <w:rFonts w:ascii="Courier New" w:eastAsia="Times New Roman" w:hAnsi="Courier New" w:cs="Courier New"/>
+          <w:color w:val="000000"/>
+          <w:sz w:val="16"/>
+          <w:szCs w:val="16"/>
+        </w:rPr>
+        <w:t>,</w:t>
+      </w:r>
+    </w:p>
+    <w:p>
+      <w:pPr>
+        <w:shd w:val="clear" w:color="auto" w:fill="FFFFFE"/>
+        <w:spacing w:after="0" w:line="240" w:lineRule="atLeast"/>
+        <w:rPr>
+          <w:rFonts w:ascii="Courier New" w:eastAsia="Times New Roman" w:hAnsi="Courier New" w:cs="Courier New"/>
+          <w:color w:val="000000"/>
+          <w:sz w:val="16"/>
+          <w:szCs w:val="16"/>
+        </w:rPr>
+      </w:pPr>
+      <w:r>
+        <w:rPr>
+          <w:rFonts w:ascii="Courier New" w:eastAsia="Times New Roman" w:hAnsi="Courier New" w:cs="Courier New"/>
+          <w:color w:val="000000"/>
+          <w:sz w:val="16"/>
+          <w:szCs w:val="16"/>
+        </w:rPr>
+        <w:t>    </w:t>
+      </w:r>
+      <w:r>
+        <w:rPr>
+          <w:rFonts w:ascii="Courier New" w:eastAsia="Times New Roman" w:hAnsi="Courier New" w:cs="Courier New"/>
+          <w:color w:val="A31515"/>
+          <w:sz w:val="16"/>
+          <w:szCs w:val="16"/>
+        </w:rPr>
+        <w:t>"</w:t>
+      </w:r>
+      <w:proofErr w:type="spellStart"/>
+      <w:proofErr w:type="gramStart"/>
+      <w:r>
+        <w:rPr>
+          <w:rFonts w:ascii="Courier New" w:eastAsia="Times New Roman" w:hAnsi="Courier New" w:cs="Courier New"/>
+          <w:color w:val="A31515"/>
+          <w:sz w:val="16"/>
+          <w:szCs w:val="16"/>
+        </w:rPr>
+        <w:t>organizationno</w:t>
+      </w:r>
+      <w:proofErr w:type="spellEnd"/>
+      <w:proofErr w:type="gramEnd"/>
+      <w:r>
+        <w:rPr>
+          <w:rFonts w:ascii="Courier New" w:eastAsia="Times New Roman" w:hAnsi="Courier New" w:cs="Courier New"/>
+          <w:color w:val="A31515"/>
+          <w:sz w:val="16"/>
+          <w:szCs w:val="16"/>
+        </w:rPr>
+        <w:t>"</w:t>
+      </w:r>
+      <w:r>
+        <w:rPr>
+          <w:rFonts w:ascii="Courier New" w:eastAsia="Times New Roman" w:hAnsi="Courier New" w:cs="Courier New"/>
+          <w:color w:val="000000"/>
+          <w:sz w:val="16"/>
+          <w:szCs w:val="16"/>
+        </w:rPr>
+        <w:t>: </w:t>
+      </w:r>
+      <w:r>
+        <w:rPr>
+          <w:rFonts w:ascii="Courier New" w:eastAsia="Times New Roman" w:hAnsi="Courier New" w:cs="Courier New"/>
+          <w:color w:val="0451A5"/>
+          <w:sz w:val="16"/>
+          <w:szCs w:val="16"/>
+        </w:rPr>
+        <w:t>"</w:t>
+      </w:r>
+      <w:r>
+        <w:rPr>
+          <w:rFonts w:ascii="Courier New" w:eastAsia="Times New Roman" w:hAnsi="Courier New" w:cs="Courier New"/>
+          <w:color w:val="0451A5"/>
+          <w:sz w:val="16"/>
+          <w:szCs w:val="16"/>
+        </w:rPr>
+        <w:t>1234567892</w:t>
+      </w:r>
+      <w:r>
+        <w:rPr>
+          <w:rFonts w:ascii="Courier New" w:eastAsia="Times New Roman" w:hAnsi="Courier New" w:cs="Courier New"/>
+          <w:color w:val="0451A5"/>
+          <w:sz w:val="16"/>
+          <w:szCs w:val="16"/>
+        </w:rPr>
+        <w:t>"</w:t>
+      </w:r>
+      <w:r>
+        <w:rPr>
+          <w:rFonts w:ascii="Courier New" w:eastAsia="Times New Roman" w:hAnsi="Courier New" w:cs="Courier New"/>
+          <w:color w:val="000000"/>
+          <w:sz w:val="16"/>
+          <w:szCs w:val="16"/>
+        </w:rPr>
+        <w:t>,</w:t>
+      </w:r>
+    </w:p>
+    <w:p>
+      <w:pPr>
+        <w:shd w:val="clear" w:color="auto" w:fill="FFFFFE"/>
+        <w:spacing w:after="0" w:line="240" w:lineRule="atLeast"/>
+        <w:rPr>
+          <w:rFonts w:ascii="Courier New" w:eastAsia="Times New Roman" w:hAnsi="Courier New" w:cs="Courier New"/>
+          <w:color w:val="000000"/>
+          <w:sz w:val="16"/>
+          <w:szCs w:val="16"/>
+        </w:rPr>
+      </w:pPr>
+      <w:r>
+        <w:rPr>
+          <w:rFonts w:ascii="Courier New" w:eastAsia="Times New Roman" w:hAnsi="Courier New" w:cs="Courier New"/>
+          <w:color w:val="000000"/>
+          <w:sz w:val="16"/>
+          <w:szCs w:val="16"/>
+        </w:rPr>
+        <w:t>    </w:t>
+      </w:r>
+      <w:r>
+        <w:rPr>
+          <w:rFonts w:ascii="Courier New" w:eastAsia="Times New Roman" w:hAnsi="Courier New" w:cs="Courier New"/>
+          <w:color w:val="A31515"/>
+          <w:sz w:val="16"/>
+          <w:szCs w:val="16"/>
+        </w:rPr>
+        <w:t>"</w:t>
+      </w:r>
+      <w:proofErr w:type="spellStart"/>
+      <w:proofErr w:type="gramStart"/>
+      <w:r>
+        <w:rPr>
+          <w:rFonts w:ascii="Courier New" w:eastAsia="Times New Roman" w:hAnsi="Courier New" w:cs="Courier New"/>
+          <w:color w:val="A31515"/>
+          <w:sz w:val="16"/>
+          <w:szCs w:val="16"/>
+        </w:rPr>
+        <w:t>zipcode</w:t>
+      </w:r>
+      <w:proofErr w:type="spellEnd"/>
+      <w:proofErr w:type="gramEnd"/>
+      <w:r>
+        <w:rPr>
+          <w:rFonts w:ascii="Courier New" w:eastAsia="Times New Roman" w:hAnsi="Courier New" w:cs="Courier New"/>
+          <w:color w:val="A31515"/>
+          <w:sz w:val="16"/>
+          <w:szCs w:val="16"/>
+        </w:rPr>
+        <w:t>"</w:t>
+      </w:r>
+      <w:r>
+        <w:rPr>
+          <w:rFonts w:ascii="Courier New" w:eastAsia="Times New Roman" w:hAnsi="Courier New" w:cs="Courier New"/>
+          <w:color w:val="000000"/>
+          <w:sz w:val="16"/>
+          <w:szCs w:val="16"/>
+        </w:rPr>
+        <w:t>: </w:t>
+      </w:r>
+      <w:r>
+        <w:rPr>
+          <w:rFonts w:ascii="Courier New" w:eastAsia="Times New Roman" w:hAnsi="Courier New" w:cs="Courier New"/>
+          <w:color w:val="0451A5"/>
+          <w:sz w:val="16"/>
+          <w:szCs w:val="16"/>
+        </w:rPr>
+        <w:t>"</w:t>
+      </w:r>
+      <w:r>
+        <w:rPr>
+          <w:rFonts w:ascii="Courier New" w:eastAsia="Times New Roman" w:hAnsi="Courier New" w:cs="Courier New"/>
+          <w:color w:val="0451A5"/>
+          <w:sz w:val="16"/>
+          <w:szCs w:val="16"/>
+        </w:rPr>
+        <w:t>12345</w:t>
+      </w:r>
+      <w:r>
+        <w:rPr>
+          <w:rFonts w:ascii="Courier New" w:eastAsia="Times New Roman" w:hAnsi="Courier New" w:cs="Courier New"/>
+          <w:color w:val="0451A5"/>
+          <w:sz w:val="16"/>
+          <w:szCs w:val="16"/>
+        </w:rPr>
+        <w:t>"</w:t>
+      </w:r>
+      <w:r>
+        <w:rPr>
+          <w:rFonts w:ascii="Courier New" w:eastAsia="Times New Roman" w:hAnsi="Courier New" w:cs="Courier New"/>
+          <w:color w:val="000000"/>
+          <w:sz w:val="16"/>
+          <w:szCs w:val="16"/>
+        </w:rPr>
+        <w:t>,</w:t>
+      </w:r>
+    </w:p>
+    <w:p>
+      <w:pPr>
+        <w:shd w:val="clear" w:color="auto" w:fill="FFFFFE"/>
+        <w:spacing w:after="0" w:line="240" w:lineRule="atLeast"/>
+        <w:rPr>
+          <w:rFonts w:ascii="Courier New" w:eastAsia="Times New Roman" w:hAnsi="Courier New" w:cs="Courier New"/>
+          <w:color w:val="000000"/>
+          <w:sz w:val="16"/>
+          <w:szCs w:val="16"/>
+        </w:rPr>
+      </w:pPr>
+      <w:r>
+        <w:rPr>
+          <w:rFonts w:ascii="Courier New" w:eastAsia="Times New Roman" w:hAnsi="Courier New" w:cs="Courier New"/>
+          <w:color w:val="000000"/>
+          <w:sz w:val="16"/>
+          <w:szCs w:val="16"/>
+        </w:rPr>
+        <w:t>    </w:t>
+      </w:r>
+      <w:r>
+        <w:rPr>
+          <w:rFonts w:ascii="Courier New" w:eastAsia="Times New Roman" w:hAnsi="Courier New" w:cs="Courier New"/>
+          <w:color w:val="A31515"/>
+          <w:sz w:val="16"/>
+          <w:szCs w:val="16"/>
+        </w:rPr>
+        <w:t>"</w:t>
+      </w:r>
+      <w:proofErr w:type="spellStart"/>
+      <w:proofErr w:type="gramStart"/>
+      <w:r>
+        <w:rPr>
+          <w:rFonts w:ascii="Courier New" w:eastAsia="Times New Roman" w:hAnsi="Courier New" w:cs="Courier New"/>
+          <w:color w:val="A31515"/>
+          <w:sz w:val="16"/>
+          <w:szCs w:val="16"/>
+        </w:rPr>
+        <w:t>postaladdress</w:t>
+      </w:r>
+      <w:proofErr w:type="spellEnd"/>
+      <w:proofErr w:type="gramEnd"/>
+      <w:r>
+        <w:rPr>
+          <w:rFonts w:ascii="Courier New" w:eastAsia="Times New Roman" w:hAnsi="Courier New" w:cs="Courier New"/>
+          <w:color w:val="A31515"/>
+          <w:sz w:val="16"/>
+          <w:szCs w:val="16"/>
+        </w:rPr>
+        <w:t>"</w:t>
+      </w:r>
+      <w:r>
+        <w:rPr>
+          <w:rFonts w:ascii="Courier New" w:eastAsia="Times New Roman" w:hAnsi="Courier New" w:cs="Courier New"/>
+          <w:color w:val="000000"/>
+          <w:sz w:val="16"/>
+          <w:szCs w:val="16"/>
+        </w:rPr>
+        <w:t>: </w:t>
+      </w:r>
+      <w:r>
+        <w:rPr>
+          <w:rFonts w:ascii="Courier New" w:eastAsia="Times New Roman" w:hAnsi="Courier New" w:cs="Courier New"/>
+          <w:color w:val="0451A5"/>
+          <w:sz w:val="16"/>
+          <w:szCs w:val="16"/>
+        </w:rPr>
+        <w:t>"</w:t>
+      </w:r>
+      <w:r>
+        <w:rPr>
+          <w:rFonts w:ascii="Courier New" w:eastAsia="Times New Roman" w:hAnsi="Courier New" w:cs="Courier New"/>
+          <w:color w:val="0451A5"/>
+          <w:sz w:val="16"/>
+          <w:szCs w:val="16"/>
+        </w:rPr>
+        <w:t>Sweden</w:t>
+      </w:r>
+      <w:r>
+        <w:rPr>
+          <w:rFonts w:ascii="Courier New" w:eastAsia="Times New Roman" w:hAnsi="Courier New" w:cs="Courier New"/>
+          <w:color w:val="0451A5"/>
+          <w:sz w:val="16"/>
+          <w:szCs w:val="16"/>
+        </w:rPr>
+        <w:t>"</w:t>
+      </w:r>
+    </w:p>
+    <w:p>
+      <w:pPr>
+        <w:shd w:val="clear" w:color="auto" w:fill="FFFFFE"/>
+        <w:spacing w:after="0" w:line="240" w:lineRule="atLeast"/>
+        <w:rPr>
+          <w:rFonts w:ascii="Courier New" w:eastAsia="Times New Roman" w:hAnsi="Courier New" w:cs="Courier New"/>
+          <w:color w:val="000000"/>
+          <w:sz w:val="16"/>
+          <w:szCs w:val="16"/>
+        </w:rPr>
+      </w:pPr>
+      <w:r>
+        <w:rPr>
+          <w:rFonts w:ascii="Courier New" w:eastAsia="Times New Roman" w:hAnsi="Courier New" w:cs="Courier New"/>
+          <w:color w:val="000000"/>
+          <w:sz w:val="16"/>
+          <w:szCs w:val="16"/>
+        </w:rPr>
+        <w:t>}</w:t>
+      </w:r>
+    </w:p>
+    <w:p>
+      <w:r>
+        <w:rPr>
+          <w:rFonts w:ascii="Consolas" w:hAnsi="Consolas" w:cs="Consolas"/>
+          <w:color w:val="808080"/>
+          <w:sz w:val="19"/>
+          <w:szCs w:val="19"/>
+        </w:rPr>
+        <w:t>-----------------------------------------------------------------------------------------</w:t>
+      </w:r>
+      <w:r>
+        <w:rPr>
+          <w:rFonts w:ascii="Consolas" w:hAnsi="Consolas" w:cs="Consolas"/>
+          <w:color w:val="808080"/>
+          <w:sz w:val="19"/>
+          <w:szCs w:val="19"/>
+        </w:rPr>
         <w:br/>
       </w:r>
     </w:p>

</xml_diff>

<commit_message>
3 APIs for SignUp/SignIn related - BASHA
</commit_message>
<xml_diff>
--- a/Documentation/APIs.docx
+++ b/Documentation/APIs.docx
@@ -94,7 +94,7 @@
         </w:rPr>
         <w:t xml:space="preserve"> </w:t>
       </w:r>
-      <w:hyperlink r:id="rId4" w:history="1">
+      <w:hyperlink r:id="rId5" w:history="1">
         <w:r>
           <w:rPr>
             <w:rStyle w:val="Hyperlink"/>
@@ -2032,7 +2032,7 @@
         </w:rPr>
         <w:t xml:space="preserve"> </w:t>
       </w:r>
-      <w:hyperlink r:id="rId5" w:history="1">
+      <w:hyperlink r:id="rId6" w:history="1">
         <w:r>
           <w:rPr>
             <w:rStyle w:val="Hyperlink"/>
@@ -2613,7 +2613,7 @@
         </w:rPr>
         <w:t xml:space="preserve"> </w:t>
       </w:r>
-      <w:hyperlink r:id="rId6" w:history="1">
+      <w:hyperlink r:id="rId7" w:history="1">
         <w:r>
           <w:rPr>
             <w:rStyle w:val="Hyperlink"/>
@@ -3264,7 +3264,7 @@
         </w:rPr>
         <w:t xml:space="preserve"> </w:t>
       </w:r>
-      <w:hyperlink r:id="rId7" w:history="1">
+      <w:hyperlink r:id="rId8" w:history="1">
         <w:r>
           <w:rPr>
             <w:rStyle w:val="Hyperlink"/>
@@ -3840,6 +3840,1172 @@
         <w:br/>
       </w:r>
     </w:p>
+    <w:p>
+      <w:pPr>
+        <w:shd w:val="clear" w:color="auto" w:fill="FFFFFE"/>
+        <w:spacing w:line="199" w:lineRule="atLeast"/>
+        <w:rPr>
+          <w:rFonts w:cstheme="minorHAnsi"/>
+          <w:color w:val="000000" w:themeColor="text1"/>
+          <w:shd w:val="clear" w:color="auto" w:fill="FFFFFF"/>
+        </w:rPr>
+      </w:pPr>
+      <w:r>
+        <w:rPr>
+          <w:rFonts w:cstheme="minorHAnsi"/>
+          <w:b/>
+        </w:rPr>
+        <w:lastRenderedPageBreak/>
+        <w:t>Method</w:t>
+      </w:r>
+      <w:r>
+        <w:tab/>
+      </w:r>
+      <w:r>
+        <w:tab/>
+        <w:t xml:space="preserve">: </w:t>
+      </w:r>
+      <w:r>
+        <w:t>POST</w:t>
+      </w:r>
+      <w:r>
+        <w:br/>
+      </w:r>
+      <w:r>
+        <w:rPr>
+          <w:rFonts w:cstheme="minorHAnsi"/>
+          <w:b/>
+        </w:rPr>
+        <w:t>End</w:t>
+      </w:r>
+      <w:r>
+        <w:t xml:space="preserve"> </w:t>
+      </w:r>
+      <w:r>
+        <w:rPr>
+          <w:rFonts w:cstheme="minorHAnsi"/>
+          <w:b/>
+        </w:rPr>
+        <w:t>Point</w:t>
+      </w:r>
+      <w:r>
+        <w:tab/>
+      </w:r>
+      <w:r>
+        <w:tab/>
+      </w:r>
+      <w:r>
+        <w:rPr>
+          <w:rFonts w:cstheme="minorHAnsi"/>
+        </w:rPr>
+        <w:t>:</w:t>
+      </w:r>
+      <w:r>
+        <w:rPr>
+          <w:rFonts w:cstheme="minorHAnsi"/>
+          <w:color w:val="212121"/>
+          <w:shd w:val="clear" w:color="auto" w:fill="FFFFFF"/>
+        </w:rPr>
+        <w:t xml:space="preserve"> </w:t>
+      </w:r>
+      <w:hyperlink r:id="rId9" w:history="1">
+        <w:r>
+          <w:rPr>
+            <w:rStyle w:val="Hyperlink"/>
+            <w:rFonts w:cstheme="minorHAnsi"/>
+            <w:shd w:val="clear" w:color="auto" w:fill="FFFFFF"/>
+          </w:rPr>
+          <w:t>http://localhost:8080/createAccount</w:t>
+        </w:r>
+      </w:hyperlink>
+      <w:r>
+        <w:rPr>
+          <w:rFonts w:cstheme="minorHAnsi"/>
+          <w:color w:val="1D5EE1"/>
+          <w:shd w:val="clear" w:color="auto" w:fill="FFFFFF"/>
+        </w:rPr>
+        <w:br/>
+      </w:r>
+      <w:r>
+        <w:rPr>
+          <w:rFonts w:cstheme="minorHAnsi"/>
+          <w:b/>
+          <w:color w:val="000000" w:themeColor="text1"/>
+          <w:shd w:val="clear" w:color="auto" w:fill="FFFFFF"/>
+        </w:rPr>
+        <w:t>Details</w:t>
+      </w:r>
+      <w:r>
+        <w:rPr>
+          <w:rFonts w:cstheme="minorHAnsi"/>
+          <w:color w:val="1D5EE1"/>
+          <w:shd w:val="clear" w:color="auto" w:fill="FFFFFF"/>
+        </w:rPr>
+        <w:tab/>
+      </w:r>
+      <w:r>
+        <w:rPr>
+          <w:rFonts w:cstheme="minorHAnsi"/>
+          <w:color w:val="1D5EE1"/>
+          <w:shd w:val="clear" w:color="auto" w:fill="FFFFFF"/>
+        </w:rPr>
+        <w:tab/>
+      </w:r>
+      <w:r>
+        <w:rPr>
+          <w:rFonts w:cstheme="minorHAnsi"/>
+          <w:color w:val="1D5EE1"/>
+          <w:shd w:val="clear" w:color="auto" w:fill="FFFFFF"/>
+        </w:rPr>
+        <w:tab/>
+      </w:r>
+      <w:r>
+        <w:rPr>
+          <w:rFonts w:cstheme="minorHAnsi"/>
+          <w:b/>
+          <w:color w:val="212121"/>
+          <w:shd w:val="clear" w:color="auto" w:fill="FFFFFF"/>
+        </w:rPr>
+        <w:t>:</w:t>
+      </w:r>
+      <w:r>
+        <w:rPr>
+          <w:rFonts w:cstheme="minorHAnsi"/>
+          <w:b/>
+          <w:color w:val="212121"/>
+          <w:shd w:val="clear" w:color="auto" w:fill="FFFFFF"/>
+        </w:rPr>
+        <w:t xml:space="preserve">  </w:t>
+      </w:r>
+      <w:r>
+        <w:rPr>
+          <w:rFonts w:cstheme="minorHAnsi"/>
+          <w:color w:val="212121"/>
+          <w:shd w:val="clear" w:color="auto" w:fill="FFFFFF"/>
+        </w:rPr>
+        <w:t>Using for</w:t>
+      </w:r>
+      <w:r>
+        <w:rPr>
+          <w:rFonts w:cstheme="minorHAnsi"/>
+          <w:b/>
+          <w:color w:val="212121"/>
+          <w:shd w:val="clear" w:color="auto" w:fill="FFFFFF"/>
+        </w:rPr>
+        <w:t xml:space="preserve"> </w:t>
+      </w:r>
+      <w:r>
+        <w:rPr>
+          <w:rFonts w:cstheme="minorHAnsi"/>
+          <w:color w:val="000000" w:themeColor="text1"/>
+          <w:shd w:val="clear" w:color="auto" w:fill="FFFFFF"/>
+        </w:rPr>
+        <w:t>Sign Up/ Sign In</w:t>
+      </w:r>
+    </w:p>
+    <w:p>
+      <w:pPr>
+        <w:shd w:val="clear" w:color="auto" w:fill="FFFFFE"/>
+        <w:spacing w:line="199" w:lineRule="atLeast"/>
+        <w:rPr>
+          <w:rFonts w:cstheme="minorHAnsi"/>
+          <w:color w:val="000000" w:themeColor="text1"/>
+          <w:shd w:val="clear" w:color="auto" w:fill="FFFFFF"/>
+        </w:rPr>
+      </w:pPr>
+      <w:r>
+        <w:rPr>
+          <w:rFonts w:ascii="Helvetica" w:hAnsi="Helvetica" w:cs="Helvetica"/>
+          <w:color w:val="212121"/>
+          <w:sz w:val="16"/>
+          <w:szCs w:val="16"/>
+          <w:shd w:val="clear" w:color="auto" w:fill="FFFFFF"/>
+        </w:rPr>
+        <w:br/>
+      </w:r>
+      <w:r>
+        <w:rPr>
+          <w:rFonts w:cstheme="minorHAnsi"/>
+          <w:b/>
+          <w:color w:val="212121"/>
+          <w:shd w:val="clear" w:color="auto" w:fill="FFFFFF"/>
+        </w:rPr>
+        <w:t>Request - 1</w:t>
+      </w:r>
+      <w:r>
+        <w:rPr>
+          <w:rFonts w:cstheme="minorHAnsi"/>
+          <w:b/>
+          <w:color w:val="212121"/>
+          <w:shd w:val="clear" w:color="auto" w:fill="FFFFFF"/>
+        </w:rPr>
+        <w:tab/>
+      </w:r>
+      <w:r>
+        <w:rPr>
+          <w:rFonts w:cstheme="minorHAnsi"/>
+          <w:b/>
+          <w:color w:val="212121"/>
+          <w:shd w:val="clear" w:color="auto" w:fill="FFFFFF"/>
+        </w:rPr>
+        <w:tab/>
+      </w:r>
+      <w:proofErr w:type="gramStart"/>
+      <w:r>
+        <w:rPr>
+          <w:rFonts w:cstheme="minorHAnsi"/>
+          <w:b/>
+          <w:color w:val="212121"/>
+          <w:shd w:val="clear" w:color="auto" w:fill="FFFFFF"/>
+        </w:rPr>
+        <w:t>:</w:t>
+      </w:r>
+      <w:proofErr w:type="gramEnd"/>
+      <w:r>
+        <w:br/>
+      </w:r>
+      <w:r>
+        <w:rPr>
+          <w:rFonts w:ascii="Courier New" w:eastAsia="Times New Roman" w:hAnsi="Courier New" w:cs="Courier New"/>
+          <w:color w:val="000000"/>
+          <w:sz w:val="16"/>
+          <w:szCs w:val="16"/>
+        </w:rPr>
+        <w:t>{</w:t>
+      </w:r>
+    </w:p>
+    <w:p>
+      <w:pPr>
+        <w:shd w:val="clear" w:color="auto" w:fill="FFFFFE"/>
+        <w:spacing w:after="0" w:line="199" w:lineRule="atLeast"/>
+        <w:rPr>
+          <w:rFonts w:ascii="Courier New" w:eastAsia="Times New Roman" w:hAnsi="Courier New" w:cs="Courier New"/>
+          <w:color w:val="000000"/>
+          <w:sz w:val="16"/>
+          <w:szCs w:val="16"/>
+        </w:rPr>
+      </w:pPr>
+      <w:r>
+        <w:rPr>
+          <w:rFonts w:ascii="Courier New" w:eastAsia="Times New Roman" w:hAnsi="Courier New" w:cs="Courier New"/>
+          <w:color w:val="A31515"/>
+          <w:sz w:val="16"/>
+          <w:szCs w:val="16"/>
+        </w:rPr>
+        <w:t>"Email"</w:t>
+      </w:r>
+      <w:r>
+        <w:rPr>
+          <w:rFonts w:ascii="Courier New" w:eastAsia="Times New Roman" w:hAnsi="Courier New" w:cs="Courier New"/>
+          <w:color w:val="000000"/>
+          <w:sz w:val="16"/>
+          <w:szCs w:val="16"/>
+        </w:rPr>
+        <w:t>:</w:t>
+      </w:r>
+      <w:r>
+        <w:rPr>
+          <w:rFonts w:ascii="Courier New" w:eastAsia="Times New Roman" w:hAnsi="Courier New" w:cs="Courier New"/>
+          <w:color w:val="0451A5"/>
+          <w:sz w:val="16"/>
+          <w:szCs w:val="16"/>
+        </w:rPr>
+        <w:t>"rebelskool@gmail.com"</w:t>
+      </w:r>
+      <w:r>
+        <w:rPr>
+          <w:rFonts w:ascii="Courier New" w:eastAsia="Times New Roman" w:hAnsi="Courier New" w:cs="Courier New"/>
+          <w:color w:val="000000"/>
+          <w:sz w:val="16"/>
+          <w:szCs w:val="16"/>
+        </w:rPr>
+        <w:t>,</w:t>
+      </w:r>
+    </w:p>
+    <w:p>
+      <w:pPr>
+        <w:shd w:val="clear" w:color="auto" w:fill="FFFFFE"/>
+        <w:spacing w:after="0" w:line="199" w:lineRule="atLeast"/>
+        <w:rPr>
+          <w:rFonts w:ascii="Courier New" w:eastAsia="Times New Roman" w:hAnsi="Courier New" w:cs="Courier New"/>
+          <w:color w:val="000000"/>
+          <w:sz w:val="16"/>
+          <w:szCs w:val="16"/>
+        </w:rPr>
+      </w:pPr>
+      <w:r>
+        <w:rPr>
+          <w:rFonts w:ascii="Courier New" w:eastAsia="Times New Roman" w:hAnsi="Courier New" w:cs="Courier New"/>
+          <w:color w:val="A31515"/>
+          <w:sz w:val="16"/>
+          <w:szCs w:val="16"/>
+        </w:rPr>
+        <w:t>"Username"</w:t>
+      </w:r>
+      <w:r>
+        <w:rPr>
+          <w:rFonts w:ascii="Courier New" w:eastAsia="Times New Roman" w:hAnsi="Courier New" w:cs="Courier New"/>
+          <w:color w:val="000000"/>
+          <w:sz w:val="16"/>
+          <w:szCs w:val="16"/>
+        </w:rPr>
+        <w:t>:</w:t>
+      </w:r>
+      <w:r>
+        <w:rPr>
+          <w:rFonts w:ascii="Courier New" w:eastAsia="Times New Roman" w:hAnsi="Courier New" w:cs="Courier New"/>
+          <w:color w:val="0451A5"/>
+          <w:sz w:val="16"/>
+          <w:szCs w:val="16"/>
+        </w:rPr>
+        <w:t>"</w:t>
+      </w:r>
+      <w:proofErr w:type="spellStart"/>
+      <w:r>
+        <w:rPr>
+          <w:rFonts w:ascii="Courier New" w:eastAsia="Times New Roman" w:hAnsi="Courier New" w:cs="Courier New"/>
+          <w:color w:val="0451A5"/>
+          <w:sz w:val="16"/>
+          <w:szCs w:val="16"/>
+        </w:rPr>
+        <w:t>rebelskool</w:t>
+      </w:r>
+      <w:proofErr w:type="spellEnd"/>
+      <w:r>
+        <w:rPr>
+          <w:rFonts w:ascii="Courier New" w:eastAsia="Times New Roman" w:hAnsi="Courier New" w:cs="Courier New"/>
+          <w:color w:val="0451A5"/>
+          <w:sz w:val="16"/>
+          <w:szCs w:val="16"/>
+        </w:rPr>
+        <w:t>"</w:t>
+      </w:r>
+      <w:r>
+        <w:rPr>
+          <w:rFonts w:ascii="Courier New" w:eastAsia="Times New Roman" w:hAnsi="Courier New" w:cs="Courier New"/>
+          <w:color w:val="000000"/>
+          <w:sz w:val="16"/>
+          <w:szCs w:val="16"/>
+        </w:rPr>
+        <w:t>,</w:t>
+      </w:r>
+    </w:p>
+    <w:p>
+      <w:pPr>
+        <w:shd w:val="clear" w:color="auto" w:fill="FFFFFE"/>
+        <w:spacing w:after="0" w:line="199" w:lineRule="atLeast"/>
+        <w:rPr>
+          <w:rFonts w:ascii="Courier New" w:eastAsia="Times New Roman" w:hAnsi="Courier New" w:cs="Courier New"/>
+          <w:color w:val="000000"/>
+          <w:sz w:val="16"/>
+          <w:szCs w:val="16"/>
+        </w:rPr>
+      </w:pPr>
+      <w:r>
+        <w:rPr>
+          <w:rFonts w:ascii="Courier New" w:eastAsia="Times New Roman" w:hAnsi="Courier New" w:cs="Courier New"/>
+          <w:color w:val="A31515"/>
+          <w:sz w:val="16"/>
+          <w:szCs w:val="16"/>
+        </w:rPr>
+        <w:t>"Password"</w:t>
+      </w:r>
+      <w:r>
+        <w:rPr>
+          <w:rFonts w:ascii="Courier New" w:eastAsia="Times New Roman" w:hAnsi="Courier New" w:cs="Courier New"/>
+          <w:color w:val="000000"/>
+          <w:sz w:val="16"/>
+          <w:szCs w:val="16"/>
+        </w:rPr>
+        <w:t>:</w:t>
+      </w:r>
+      <w:r>
+        <w:rPr>
+          <w:rFonts w:ascii="Courier New" w:eastAsia="Times New Roman" w:hAnsi="Courier New" w:cs="Courier New"/>
+          <w:color w:val="0451A5"/>
+          <w:sz w:val="16"/>
+          <w:szCs w:val="16"/>
+        </w:rPr>
+        <w:t>"rebelskool@Admin123"</w:t>
+      </w:r>
+    </w:p>
+    <w:p>
+      <w:pPr>
+        <w:shd w:val="clear" w:color="auto" w:fill="FFFFFE"/>
+        <w:spacing w:after="0" w:line="199" w:lineRule="atLeast"/>
+        <w:rPr>
+          <w:rFonts w:ascii="Courier New" w:eastAsia="Times New Roman" w:hAnsi="Courier New" w:cs="Courier New"/>
+          <w:color w:val="000000"/>
+          <w:sz w:val="16"/>
+          <w:szCs w:val="16"/>
+        </w:rPr>
+      </w:pPr>
+      <w:r>
+        <w:rPr>
+          <w:rFonts w:ascii="Courier New" w:eastAsia="Times New Roman" w:hAnsi="Courier New" w:cs="Courier New"/>
+          <w:color w:val="000000"/>
+          <w:sz w:val="16"/>
+          <w:szCs w:val="16"/>
+        </w:rPr>
+        <w:t>}</w:t>
+      </w:r>
+    </w:p>
+    <w:p>
+      <w:pPr>
+        <w:shd w:val="clear" w:color="auto" w:fill="FFFFFE"/>
+        <w:spacing w:after="0" w:line="199" w:lineRule="atLeast"/>
+        <w:rPr>
+          <w:rFonts w:eastAsia="Times New Roman" w:cstheme="minorHAnsi"/>
+          <w:b/>
+          <w:color w:val="000000"/>
+          <w:sz w:val="16"/>
+          <w:szCs w:val="16"/>
+        </w:rPr>
+      </w:pPr>
+      <w:r>
+        <w:rPr>
+          <w:rFonts w:ascii="Courier New" w:eastAsia="Times New Roman" w:hAnsi="Courier New" w:cs="Courier New"/>
+          <w:color w:val="000000"/>
+          <w:sz w:val="13"/>
+          <w:szCs w:val="13"/>
+        </w:rPr>
+        <w:br/>
+      </w:r>
+      <w:proofErr w:type="gramStart"/>
+      <w:r>
+        <w:rPr>
+          <w:rFonts w:eastAsia="Times New Roman" w:cstheme="minorHAnsi"/>
+          <w:b/>
+          <w:color w:val="000000"/>
+          <w:sz w:val="16"/>
+          <w:szCs w:val="16"/>
+        </w:rPr>
+        <w:t>Response :</w:t>
+      </w:r>
+      <w:proofErr w:type="gramEnd"/>
+      <w:r>
+        <w:rPr>
+          <w:rFonts w:eastAsia="Times New Roman" w:cstheme="minorHAnsi"/>
+          <w:b/>
+          <w:color w:val="000000"/>
+          <w:sz w:val="16"/>
+          <w:szCs w:val="16"/>
+        </w:rPr>
+        <w:t xml:space="preserve"> </w:t>
+      </w:r>
+      <w:r>
+        <w:rPr>
+          <w:rFonts w:eastAsia="Times New Roman" w:cstheme="minorHAnsi"/>
+          <w:b/>
+          <w:color w:val="000000"/>
+          <w:sz w:val="16"/>
+          <w:szCs w:val="16"/>
+        </w:rPr>
+        <w:t>S</w:t>
+      </w:r>
+      <w:r>
+        <w:rPr>
+          <w:rFonts w:eastAsia="Times New Roman" w:cstheme="minorHAnsi"/>
+          <w:b/>
+          <w:color w:val="000000"/>
+          <w:sz w:val="16"/>
+          <w:szCs w:val="16"/>
+        </w:rPr>
+        <w:t xml:space="preserve">uccessfully </w:t>
+      </w:r>
+      <w:r>
+        <w:rPr>
+          <w:rFonts w:eastAsia="Times New Roman" w:cstheme="minorHAnsi"/>
+          <w:b/>
+          <w:color w:val="000000"/>
+          <w:sz w:val="16"/>
+          <w:szCs w:val="16"/>
+        </w:rPr>
+        <w:t>Signed Up!</w:t>
+      </w:r>
+    </w:p>
+    <w:p>
+      <w:pPr>
+        <w:shd w:val="clear" w:color="auto" w:fill="FFFFFE"/>
+        <w:spacing w:after="0" w:line="199" w:lineRule="atLeast"/>
+        <w:rPr>
+          <w:rFonts w:ascii="Courier New" w:eastAsia="Times New Roman" w:hAnsi="Courier New" w:cs="Courier New"/>
+          <w:color w:val="000000"/>
+          <w:sz w:val="13"/>
+          <w:szCs w:val="13"/>
+        </w:rPr>
+      </w:pPr>
+    </w:p>
+    <w:p>
+      <w:pPr>
+        <w:shd w:val="clear" w:color="auto" w:fill="FFFFFE"/>
+        <w:spacing w:after="0" w:line="199" w:lineRule="atLeast"/>
+        <w:ind w:left="720" w:firstLine="720"/>
+        <w:rPr>
+          <w:rFonts w:ascii="Courier New" w:eastAsia="Times New Roman" w:hAnsi="Courier New" w:cs="Courier New"/>
+          <w:color w:val="000000"/>
+          <w:sz w:val="13"/>
+          <w:szCs w:val="13"/>
+        </w:rPr>
+      </w:pPr>
+      <w:r>
+        <w:rPr>
+          <w:rFonts w:ascii="Courier New" w:eastAsia="Times New Roman" w:hAnsi="Courier New" w:cs="Courier New"/>
+          <w:color w:val="000000"/>
+          <w:sz w:val="13"/>
+          <w:szCs w:val="13"/>
+        </w:rPr>
+        <w:t>*************************************************************************************</w:t>
+      </w:r>
+    </w:p>
+    <w:p>
+      <w:pPr>
+        <w:shd w:val="clear" w:color="auto" w:fill="FFFFFE"/>
+        <w:spacing w:after="0" w:line="199" w:lineRule="atLeast"/>
+        <w:ind w:left="2160"/>
+        <w:rPr>
+          <w:rFonts w:ascii="Courier New" w:eastAsia="Times New Roman" w:hAnsi="Courier New" w:cs="Courier New"/>
+          <w:color w:val="000000"/>
+          <w:sz w:val="13"/>
+          <w:szCs w:val="13"/>
+        </w:rPr>
+      </w:pPr>
+    </w:p>
+    <w:p>
+      <w:pPr>
+        <w:shd w:val="clear" w:color="auto" w:fill="FFFFFE"/>
+        <w:spacing w:line="199" w:lineRule="atLeast"/>
+        <w:rPr>
+          <w:rFonts w:ascii="Courier New" w:eastAsia="Times New Roman" w:hAnsi="Courier New" w:cs="Courier New"/>
+          <w:color w:val="000000"/>
+          <w:sz w:val="16"/>
+          <w:szCs w:val="16"/>
+        </w:rPr>
+      </w:pPr>
+      <w:r>
+        <w:rPr>
+          <w:rFonts w:cstheme="minorHAnsi"/>
+          <w:b/>
+          <w:color w:val="212121"/>
+          <w:shd w:val="clear" w:color="auto" w:fill="FFFFFF"/>
+        </w:rPr>
+        <w:t>Request - 2</w:t>
+      </w:r>
+      <w:r>
+        <w:rPr>
+          <w:rFonts w:cstheme="minorHAnsi"/>
+          <w:b/>
+          <w:color w:val="212121"/>
+          <w:shd w:val="clear" w:color="auto" w:fill="FFFFFF"/>
+        </w:rPr>
+        <w:tab/>
+      </w:r>
+      <w:r>
+        <w:rPr>
+          <w:rFonts w:cstheme="minorHAnsi"/>
+          <w:b/>
+          <w:color w:val="212121"/>
+          <w:shd w:val="clear" w:color="auto" w:fill="FFFFFF"/>
+        </w:rPr>
+        <w:tab/>
+      </w:r>
+      <w:proofErr w:type="gramStart"/>
+      <w:r>
+        <w:rPr>
+          <w:rFonts w:cstheme="minorHAnsi"/>
+          <w:b/>
+          <w:color w:val="212121"/>
+          <w:shd w:val="clear" w:color="auto" w:fill="FFFFFF"/>
+        </w:rPr>
+        <w:t>:</w:t>
+      </w:r>
+      <w:proofErr w:type="gramEnd"/>
+      <w:r>
+        <w:br/>
+      </w:r>
+      <w:r>
+        <w:rPr>
+          <w:rFonts w:ascii="Courier New" w:eastAsia="Times New Roman" w:hAnsi="Courier New" w:cs="Courier New"/>
+          <w:color w:val="000000"/>
+          <w:sz w:val="16"/>
+          <w:szCs w:val="16"/>
+        </w:rPr>
+        <w:t>{</w:t>
+      </w:r>
+    </w:p>
+    <w:p>
+      <w:pPr>
+        <w:shd w:val="clear" w:color="auto" w:fill="FFFFFE"/>
+        <w:spacing w:after="0" w:line="199" w:lineRule="atLeast"/>
+        <w:rPr>
+          <w:rFonts w:ascii="Courier New" w:eastAsia="Times New Roman" w:hAnsi="Courier New" w:cs="Courier New"/>
+          <w:color w:val="000000"/>
+          <w:sz w:val="16"/>
+          <w:szCs w:val="16"/>
+        </w:rPr>
+      </w:pPr>
+      <w:r>
+        <w:rPr>
+          <w:rFonts w:ascii="Courier New" w:eastAsia="Times New Roman" w:hAnsi="Courier New" w:cs="Courier New"/>
+          <w:color w:val="A31515"/>
+          <w:sz w:val="16"/>
+          <w:szCs w:val="16"/>
+        </w:rPr>
+        <w:t>"Email"</w:t>
+      </w:r>
+      <w:r>
+        <w:rPr>
+          <w:rFonts w:ascii="Courier New" w:eastAsia="Times New Roman" w:hAnsi="Courier New" w:cs="Courier New"/>
+          <w:color w:val="000000"/>
+          <w:sz w:val="16"/>
+          <w:szCs w:val="16"/>
+        </w:rPr>
+        <w:t>:</w:t>
+      </w:r>
+      <w:r>
+        <w:rPr>
+          <w:rFonts w:ascii="Courier New" w:eastAsia="Times New Roman" w:hAnsi="Courier New" w:cs="Courier New"/>
+          <w:color w:val="0451A5"/>
+          <w:sz w:val="16"/>
+          <w:szCs w:val="16"/>
+        </w:rPr>
+        <w:t>"rebelskool@gmail.com"</w:t>
+      </w:r>
+      <w:r>
+        <w:rPr>
+          <w:rFonts w:ascii="Courier New" w:eastAsia="Times New Roman" w:hAnsi="Courier New" w:cs="Courier New"/>
+          <w:color w:val="000000"/>
+          <w:sz w:val="16"/>
+          <w:szCs w:val="16"/>
+        </w:rPr>
+        <w:t>,</w:t>
+      </w:r>
+    </w:p>
+    <w:p>
+      <w:pPr>
+        <w:shd w:val="clear" w:color="auto" w:fill="FFFFFE"/>
+        <w:spacing w:after="0" w:line="199" w:lineRule="atLeast"/>
+        <w:rPr>
+          <w:rFonts w:ascii="Courier New" w:eastAsia="Times New Roman" w:hAnsi="Courier New" w:cs="Courier New"/>
+          <w:color w:val="000000"/>
+          <w:sz w:val="16"/>
+          <w:szCs w:val="16"/>
+        </w:rPr>
+      </w:pPr>
+      <w:r>
+        <w:rPr>
+          <w:rFonts w:ascii="Courier New" w:eastAsia="Times New Roman" w:hAnsi="Courier New" w:cs="Courier New"/>
+          <w:color w:val="A31515"/>
+          <w:sz w:val="16"/>
+          <w:szCs w:val="16"/>
+        </w:rPr>
+        <w:t>"Username"</w:t>
+      </w:r>
+      <w:r>
+        <w:rPr>
+          <w:rFonts w:ascii="Courier New" w:eastAsia="Times New Roman" w:hAnsi="Courier New" w:cs="Courier New"/>
+          <w:color w:val="000000"/>
+          <w:sz w:val="16"/>
+          <w:szCs w:val="16"/>
+        </w:rPr>
+        <w:t>:</w:t>
+      </w:r>
+      <w:r>
+        <w:rPr>
+          <w:rFonts w:ascii="Courier New" w:eastAsia="Times New Roman" w:hAnsi="Courier New" w:cs="Courier New"/>
+          <w:color w:val="0451A5"/>
+          <w:sz w:val="16"/>
+          <w:szCs w:val="16"/>
+        </w:rPr>
+        <w:t>"</w:t>
+      </w:r>
+      <w:proofErr w:type="spellStart"/>
+      <w:r>
+        <w:rPr>
+          <w:rFonts w:ascii="Courier New" w:eastAsia="Times New Roman" w:hAnsi="Courier New" w:cs="Courier New"/>
+          <w:color w:val="0451A5"/>
+          <w:sz w:val="16"/>
+          <w:szCs w:val="16"/>
+        </w:rPr>
+        <w:t>rebelskool</w:t>
+      </w:r>
+      <w:proofErr w:type="spellEnd"/>
+      <w:r>
+        <w:rPr>
+          <w:rFonts w:ascii="Courier New" w:eastAsia="Times New Roman" w:hAnsi="Courier New" w:cs="Courier New"/>
+          <w:color w:val="0451A5"/>
+          <w:sz w:val="16"/>
+          <w:szCs w:val="16"/>
+        </w:rPr>
+        <w:t>"</w:t>
+      </w:r>
+      <w:r>
+        <w:rPr>
+          <w:rFonts w:ascii="Courier New" w:eastAsia="Times New Roman" w:hAnsi="Courier New" w:cs="Courier New"/>
+          <w:color w:val="000000"/>
+          <w:sz w:val="16"/>
+          <w:szCs w:val="16"/>
+        </w:rPr>
+        <w:t>,</w:t>
+      </w:r>
+    </w:p>
+    <w:p>
+      <w:pPr>
+        <w:shd w:val="clear" w:color="auto" w:fill="FFFFFE"/>
+        <w:spacing w:after="0" w:line="199" w:lineRule="atLeast"/>
+        <w:rPr>
+          <w:rFonts w:ascii="Courier New" w:eastAsia="Times New Roman" w:hAnsi="Courier New" w:cs="Courier New"/>
+          <w:color w:val="000000"/>
+          <w:sz w:val="16"/>
+          <w:szCs w:val="16"/>
+        </w:rPr>
+      </w:pPr>
+      <w:r>
+        <w:rPr>
+          <w:rFonts w:ascii="Courier New" w:eastAsia="Times New Roman" w:hAnsi="Courier New" w:cs="Courier New"/>
+          <w:color w:val="A31515"/>
+          <w:sz w:val="16"/>
+          <w:szCs w:val="16"/>
+        </w:rPr>
+        <w:t>"Password"</w:t>
+      </w:r>
+      <w:r>
+        <w:rPr>
+          <w:rFonts w:ascii="Courier New" w:eastAsia="Times New Roman" w:hAnsi="Courier New" w:cs="Courier New"/>
+          <w:color w:val="000000"/>
+          <w:sz w:val="16"/>
+          <w:szCs w:val="16"/>
+        </w:rPr>
+        <w:t>:</w:t>
+      </w:r>
+      <w:r>
+        <w:rPr>
+          <w:rFonts w:ascii="Courier New" w:eastAsia="Times New Roman" w:hAnsi="Courier New" w:cs="Courier New"/>
+          <w:color w:val="0451A5"/>
+          <w:sz w:val="16"/>
+          <w:szCs w:val="16"/>
+        </w:rPr>
+        <w:t>"rebelskool@Admin123"</w:t>
+      </w:r>
+    </w:p>
+    <w:p>
+      <w:pPr>
+        <w:shd w:val="clear" w:color="auto" w:fill="FFFFFE"/>
+        <w:spacing w:after="0" w:line="199" w:lineRule="atLeast"/>
+        <w:rPr>
+          <w:rFonts w:ascii="Courier New" w:eastAsia="Times New Roman" w:hAnsi="Courier New" w:cs="Courier New"/>
+          <w:color w:val="000000"/>
+          <w:sz w:val="16"/>
+          <w:szCs w:val="16"/>
+        </w:rPr>
+      </w:pPr>
+      <w:r>
+        <w:rPr>
+          <w:rFonts w:ascii="Courier New" w:eastAsia="Times New Roman" w:hAnsi="Courier New" w:cs="Courier New"/>
+          <w:color w:val="000000"/>
+          <w:sz w:val="16"/>
+          <w:szCs w:val="16"/>
+        </w:rPr>
+        <w:t>}</w:t>
+      </w:r>
+    </w:p>
+    <w:p>
+      <w:pPr>
+        <w:shd w:val="clear" w:color="auto" w:fill="FFFFFE"/>
+        <w:spacing w:after="0" w:line="199" w:lineRule="atLeast"/>
+        <w:rPr>
+          <w:rFonts w:ascii="Courier New" w:eastAsia="Times New Roman" w:hAnsi="Courier New" w:cs="Courier New"/>
+          <w:color w:val="000000"/>
+          <w:sz w:val="16"/>
+          <w:szCs w:val="16"/>
+        </w:rPr>
+      </w:pPr>
+    </w:p>
+    <w:p>
+      <w:pPr>
+        <w:shd w:val="clear" w:color="auto" w:fill="FFFFFE"/>
+        <w:spacing w:after="0" w:line="199" w:lineRule="atLeast"/>
+        <w:ind w:left="720" w:firstLine="720"/>
+        <w:rPr>
+          <w:rFonts w:ascii="Courier New" w:eastAsia="Times New Roman" w:hAnsi="Courier New" w:cs="Courier New"/>
+          <w:color w:val="000000"/>
+          <w:sz w:val="13"/>
+          <w:szCs w:val="13"/>
+        </w:rPr>
+      </w:pPr>
+      <w:r>
+        <w:rPr>
+          <w:rFonts w:ascii="Courier New" w:eastAsia="Times New Roman" w:hAnsi="Courier New" w:cs="Courier New"/>
+          <w:color w:val="000000"/>
+          <w:sz w:val="13"/>
+          <w:szCs w:val="13"/>
+        </w:rPr>
+        <w:t>*************************************************************************************</w:t>
+      </w:r>
+    </w:p>
+    <w:p>
+      <w:pPr>
+        <w:shd w:val="clear" w:color="auto" w:fill="FFFFFE"/>
+        <w:spacing w:after="0" w:line="199" w:lineRule="atLeast"/>
+        <w:rPr>
+          <w:rFonts w:ascii="Courier New" w:eastAsia="Times New Roman" w:hAnsi="Courier New" w:cs="Courier New"/>
+          <w:color w:val="000000"/>
+          <w:sz w:val="16"/>
+          <w:szCs w:val="16"/>
+        </w:rPr>
+      </w:pPr>
+    </w:p>
+    <w:p>
+      <w:pPr>
+        <w:shd w:val="clear" w:color="auto" w:fill="FFFFFE"/>
+        <w:spacing w:after="0" w:line="199" w:lineRule="atLeast"/>
+        <w:rPr>
+          <w:rFonts w:ascii="Courier New" w:eastAsia="Times New Roman" w:hAnsi="Courier New" w:cs="Courier New"/>
+          <w:color w:val="000000"/>
+          <w:sz w:val="16"/>
+          <w:szCs w:val="16"/>
+        </w:rPr>
+      </w:pPr>
+    </w:p>
+    <w:p>
+      <w:pPr>
+        <w:shd w:val="clear" w:color="auto" w:fill="FFFFFE"/>
+        <w:spacing w:line="199" w:lineRule="atLeast"/>
+        <w:rPr>
+          <w:b/>
+          <w:sz w:val="16"/>
+          <w:szCs w:val="16"/>
+        </w:rPr>
+      </w:pPr>
+      <w:proofErr w:type="gramStart"/>
+      <w:r>
+        <w:rPr>
+          <w:rFonts w:ascii="Courier New" w:eastAsia="Times New Roman" w:hAnsi="Courier New" w:cs="Courier New"/>
+          <w:b/>
+          <w:color w:val="000000"/>
+          <w:sz w:val="16"/>
+          <w:szCs w:val="16"/>
+        </w:rPr>
+        <w:t>Response :</w:t>
+      </w:r>
+      <w:proofErr w:type="gramEnd"/>
+      <w:r>
+        <w:rPr>
+          <w:rFonts w:ascii="Courier New" w:eastAsia="Times New Roman" w:hAnsi="Courier New" w:cs="Courier New"/>
+          <w:b/>
+          <w:color w:val="000000"/>
+          <w:sz w:val="16"/>
+          <w:szCs w:val="16"/>
+        </w:rPr>
+        <w:t xml:space="preserve"> </w:t>
+      </w:r>
+      <w:r>
+        <w:rPr>
+          <w:rFonts w:ascii="Courier New" w:eastAsia="Times New Roman" w:hAnsi="Courier New" w:cs="Courier New"/>
+          <w:b/>
+          <w:color w:val="000000"/>
+          <w:sz w:val="16"/>
+          <w:szCs w:val="16"/>
+        </w:rPr>
+        <w:t>Email address already Exists</w:t>
+      </w:r>
+    </w:p>
+    <w:p>
+      <w:pPr>
+        <w:shd w:val="clear" w:color="auto" w:fill="FFFFFE"/>
+        <w:spacing w:line="199" w:lineRule="atLeast"/>
+        <w:rPr>
+          <w:rFonts w:ascii="Courier New" w:eastAsia="Times New Roman" w:hAnsi="Courier New" w:cs="Courier New"/>
+          <w:color w:val="000000"/>
+          <w:sz w:val="16"/>
+          <w:szCs w:val="16"/>
+        </w:rPr>
+      </w:pPr>
+      <w:r>
+        <w:rPr>
+          <w:rFonts w:cstheme="minorHAnsi"/>
+          <w:b/>
+          <w:color w:val="212121"/>
+          <w:shd w:val="clear" w:color="auto" w:fill="FFFFFF"/>
+        </w:rPr>
+        <w:t>Request - 3</w:t>
+      </w:r>
+      <w:r>
+        <w:rPr>
+          <w:rFonts w:cstheme="minorHAnsi"/>
+          <w:b/>
+          <w:color w:val="212121"/>
+          <w:shd w:val="clear" w:color="auto" w:fill="FFFFFF"/>
+        </w:rPr>
+        <w:tab/>
+      </w:r>
+      <w:r>
+        <w:rPr>
+          <w:rFonts w:cstheme="minorHAnsi"/>
+          <w:b/>
+          <w:color w:val="212121"/>
+          <w:shd w:val="clear" w:color="auto" w:fill="FFFFFF"/>
+        </w:rPr>
+        <w:tab/>
+      </w:r>
+      <w:proofErr w:type="gramStart"/>
+      <w:r>
+        <w:rPr>
+          <w:rFonts w:cstheme="minorHAnsi"/>
+          <w:b/>
+          <w:color w:val="212121"/>
+          <w:shd w:val="clear" w:color="auto" w:fill="FFFFFF"/>
+        </w:rPr>
+        <w:t>:</w:t>
+      </w:r>
+      <w:proofErr w:type="gramEnd"/>
+      <w:r>
+        <w:br/>
+      </w:r>
+      <w:r>
+        <w:rPr>
+          <w:rFonts w:ascii="Courier New" w:eastAsia="Times New Roman" w:hAnsi="Courier New" w:cs="Courier New"/>
+          <w:color w:val="000000"/>
+          <w:sz w:val="16"/>
+          <w:szCs w:val="16"/>
+        </w:rPr>
+        <w:t>{</w:t>
+      </w:r>
+    </w:p>
+    <w:p>
+      <w:pPr>
+        <w:shd w:val="clear" w:color="auto" w:fill="FFFFFE"/>
+        <w:spacing w:after="0" w:line="199" w:lineRule="atLeast"/>
+        <w:rPr>
+          <w:rFonts w:ascii="Courier New" w:eastAsia="Times New Roman" w:hAnsi="Courier New" w:cs="Courier New"/>
+          <w:color w:val="000000"/>
+          <w:sz w:val="16"/>
+          <w:szCs w:val="16"/>
+        </w:rPr>
+      </w:pPr>
+      <w:r>
+        <w:rPr>
+          <w:rFonts w:ascii="Courier New" w:eastAsia="Times New Roman" w:hAnsi="Courier New" w:cs="Courier New"/>
+          <w:color w:val="A31515"/>
+          <w:sz w:val="16"/>
+          <w:szCs w:val="16"/>
+        </w:rPr>
+        <w:t>"Email"</w:t>
+      </w:r>
+      <w:r>
+        <w:rPr>
+          <w:rFonts w:ascii="Courier New" w:eastAsia="Times New Roman" w:hAnsi="Courier New" w:cs="Courier New"/>
+          <w:color w:val="000000"/>
+          <w:sz w:val="16"/>
+          <w:szCs w:val="16"/>
+        </w:rPr>
+        <w:t>:</w:t>
+      </w:r>
+      <w:r>
+        <w:rPr>
+          <w:rFonts w:ascii="Courier New" w:eastAsia="Times New Roman" w:hAnsi="Courier New" w:cs="Courier New"/>
+          <w:color w:val="0451A5"/>
+          <w:sz w:val="16"/>
+          <w:szCs w:val="16"/>
+        </w:rPr>
+        <w:t>""</w:t>
+      </w:r>
+      <w:r>
+        <w:rPr>
+          <w:rFonts w:ascii="Courier New" w:eastAsia="Times New Roman" w:hAnsi="Courier New" w:cs="Courier New"/>
+          <w:color w:val="000000"/>
+          <w:sz w:val="16"/>
+          <w:szCs w:val="16"/>
+        </w:rPr>
+        <w:t>,</w:t>
+      </w:r>
+    </w:p>
+    <w:p>
+      <w:pPr>
+        <w:shd w:val="clear" w:color="auto" w:fill="FFFFFE"/>
+        <w:spacing w:after="0" w:line="199" w:lineRule="atLeast"/>
+        <w:rPr>
+          <w:rFonts w:ascii="Courier New" w:eastAsia="Times New Roman" w:hAnsi="Courier New" w:cs="Courier New"/>
+          <w:color w:val="000000"/>
+          <w:sz w:val="16"/>
+          <w:szCs w:val="16"/>
+        </w:rPr>
+      </w:pPr>
+      <w:r>
+        <w:rPr>
+          <w:rFonts w:ascii="Courier New" w:eastAsia="Times New Roman" w:hAnsi="Courier New" w:cs="Courier New"/>
+          <w:color w:val="A31515"/>
+          <w:sz w:val="16"/>
+          <w:szCs w:val="16"/>
+        </w:rPr>
+        <w:t>"Username"</w:t>
+      </w:r>
+      <w:r>
+        <w:rPr>
+          <w:rFonts w:ascii="Courier New" w:eastAsia="Times New Roman" w:hAnsi="Courier New" w:cs="Courier New"/>
+          <w:color w:val="000000"/>
+          <w:sz w:val="16"/>
+          <w:szCs w:val="16"/>
+        </w:rPr>
+        <w:t>:</w:t>
+      </w:r>
+      <w:r>
+        <w:rPr>
+          <w:rFonts w:ascii="Courier New" w:eastAsia="Times New Roman" w:hAnsi="Courier New" w:cs="Courier New"/>
+          <w:color w:val="0451A5"/>
+          <w:sz w:val="16"/>
+          <w:szCs w:val="16"/>
+        </w:rPr>
+        <w:t>"</w:t>
+      </w:r>
+      <w:proofErr w:type="spellStart"/>
+      <w:r>
+        <w:rPr>
+          <w:rFonts w:ascii="Courier New" w:eastAsia="Times New Roman" w:hAnsi="Courier New" w:cs="Courier New"/>
+          <w:color w:val="0451A5"/>
+          <w:sz w:val="16"/>
+          <w:szCs w:val="16"/>
+        </w:rPr>
+        <w:t>rebelskool</w:t>
+      </w:r>
+      <w:proofErr w:type="spellEnd"/>
+      <w:r>
+        <w:rPr>
+          <w:rFonts w:ascii="Courier New" w:eastAsia="Times New Roman" w:hAnsi="Courier New" w:cs="Courier New"/>
+          <w:color w:val="0451A5"/>
+          <w:sz w:val="16"/>
+          <w:szCs w:val="16"/>
+        </w:rPr>
+        <w:t>"</w:t>
+      </w:r>
+      <w:r>
+        <w:rPr>
+          <w:rFonts w:ascii="Courier New" w:eastAsia="Times New Roman" w:hAnsi="Courier New" w:cs="Courier New"/>
+          <w:color w:val="000000"/>
+          <w:sz w:val="16"/>
+          <w:szCs w:val="16"/>
+        </w:rPr>
+        <w:t>,</w:t>
+      </w:r>
+    </w:p>
+    <w:p>
+      <w:pPr>
+        <w:shd w:val="clear" w:color="auto" w:fill="FFFFFE"/>
+        <w:spacing w:after="0" w:line="199" w:lineRule="atLeast"/>
+        <w:rPr>
+          <w:rFonts w:ascii="Courier New" w:eastAsia="Times New Roman" w:hAnsi="Courier New" w:cs="Courier New"/>
+          <w:color w:val="000000"/>
+          <w:sz w:val="16"/>
+          <w:szCs w:val="16"/>
+        </w:rPr>
+      </w:pPr>
+      <w:r>
+        <w:rPr>
+          <w:rFonts w:ascii="Courier New" w:eastAsia="Times New Roman" w:hAnsi="Courier New" w:cs="Courier New"/>
+          <w:color w:val="A31515"/>
+          <w:sz w:val="16"/>
+          <w:szCs w:val="16"/>
+        </w:rPr>
+        <w:t>"Password"</w:t>
+      </w:r>
+      <w:r>
+        <w:rPr>
+          <w:rFonts w:ascii="Courier New" w:eastAsia="Times New Roman" w:hAnsi="Courier New" w:cs="Courier New"/>
+          <w:color w:val="000000"/>
+          <w:sz w:val="16"/>
+          <w:szCs w:val="16"/>
+        </w:rPr>
+        <w:t>:</w:t>
+      </w:r>
+      <w:r>
+        <w:rPr>
+          <w:rFonts w:ascii="Courier New" w:eastAsia="Times New Roman" w:hAnsi="Courier New" w:cs="Courier New"/>
+          <w:color w:val="0451A5"/>
+          <w:sz w:val="16"/>
+          <w:szCs w:val="16"/>
+        </w:rPr>
+        <w:t>"rebelskool@Admin123"</w:t>
+      </w:r>
+    </w:p>
+    <w:p>
+      <w:pPr>
+        <w:shd w:val="clear" w:color="auto" w:fill="FFFFFE"/>
+        <w:spacing w:after="0" w:line="199" w:lineRule="atLeast"/>
+        <w:rPr>
+          <w:rFonts w:ascii="Courier New" w:eastAsia="Times New Roman" w:hAnsi="Courier New" w:cs="Courier New"/>
+          <w:color w:val="000000"/>
+          <w:sz w:val="16"/>
+          <w:szCs w:val="16"/>
+        </w:rPr>
+      </w:pPr>
+      <w:r>
+        <w:rPr>
+          <w:rFonts w:ascii="Courier New" w:eastAsia="Times New Roman" w:hAnsi="Courier New" w:cs="Courier New"/>
+          <w:color w:val="000000"/>
+          <w:sz w:val="16"/>
+          <w:szCs w:val="16"/>
+        </w:rPr>
+        <w:t>}</w:t>
+      </w:r>
+    </w:p>
+    <w:p>
+      <w:pPr>
+        <w:shd w:val="clear" w:color="auto" w:fill="FFFFFE"/>
+        <w:spacing w:line="199" w:lineRule="atLeast"/>
+        <w:rPr>
+          <w:sz w:val="16"/>
+          <w:szCs w:val="16"/>
+        </w:rPr>
+      </w:pPr>
+    </w:p>
+    <w:p>
+      <w:pPr>
+        <w:shd w:val="clear" w:color="auto" w:fill="FFFFFE"/>
+        <w:spacing w:line="199" w:lineRule="atLeast"/>
+        <w:rPr>
+          <w:rFonts w:ascii="Courier New" w:hAnsi="Courier New" w:cs="Courier New"/>
+          <w:b/>
+          <w:sz w:val="16"/>
+          <w:szCs w:val="16"/>
+        </w:rPr>
+      </w:pPr>
+      <w:r>
+        <w:rPr>
+          <w:rFonts w:ascii="Courier New" w:hAnsi="Courier New" w:cs="Courier New"/>
+          <w:b/>
+          <w:sz w:val="16"/>
+          <w:szCs w:val="16"/>
+        </w:rPr>
+        <w:t xml:space="preserve">Response: </w:t>
+      </w:r>
+      <w:r>
+        <w:rPr>
+          <w:rFonts w:ascii="Courier New" w:hAnsi="Courier New" w:cs="Courier New"/>
+          <w:b/>
+          <w:sz w:val="16"/>
+          <w:szCs w:val="16"/>
+        </w:rPr>
+        <w:t>Please fill all the fields</w:t>
+      </w:r>
+    </w:p>
+    <w:p>
+      <w:pPr>
+        <w:shd w:val="clear" w:color="auto" w:fill="FFFFFE"/>
+        <w:spacing w:line="240" w:lineRule="atLeast"/>
+      </w:pPr>
+      <w:r>
+        <w:br/>
+      </w:r>
+      <w:r>
+        <w:rPr>
+          <w:rFonts w:ascii="Consolas" w:hAnsi="Consolas" w:cs="Consolas"/>
+          <w:color w:val="808080"/>
+          <w:sz w:val="19"/>
+          <w:szCs w:val="19"/>
+        </w:rPr>
+        <w:t>-----------------------------------------------------------------------------------------</w:t>
+      </w:r>
+    </w:p>
     <w:sectPr>
       <w:pgSz w:w="12240" w:h="15840"/>
       <w:pgMar w:top="1440" w:right="1440" w:bottom="1440" w:left="1440" w:header="708" w:footer="708" w:gutter="0"/>
@@ -3848,6 +5014,243 @@
     </w:sectPr>
   </w:body>
 </w:document>
+</file>
+
+<file path=word/numbering.xml><?xml version="1.0" encoding="utf-8"?>
+<w:numbering xmlns:ve="http://schemas.openxmlformats.org/markup-compatibility/2006" xmlns:o="urn:schemas-microsoft-com:office:office" xmlns:r="http://schemas.openxmlformats.org/officeDocument/2006/relationships" xmlns:m="http://schemas.openxmlformats.org/officeDocument/2006/math" xmlns:v="urn:schemas-microsoft-com:vml" xmlns:wp="http://schemas.openxmlformats.org/drawingml/2006/wordprocessingDrawing" xmlns:w10="urn:schemas-microsoft-com:office:word" xmlns:w="http://schemas.openxmlformats.org/wordprocessingml/2006/main" xmlns:wne="http://schemas.microsoft.com/office/word/2006/wordml">
+  <w:abstractNum w:abstractNumId="0">
+    <w:nsid w:val="1D0B5DD5"/>
+    <w:multiLevelType w:val="hybridMultilevel"/>
+    <w:tmpl w:val="051424D4"/>
+    <w:lvl w:ilvl="0" w:tplc="04090001">
+      <w:start w:val="1"/>
+      <w:numFmt w:val="bullet"/>
+      <w:lvlText w:val=""/>
+      <w:lvlJc w:val="left"/>
+      <w:pPr>
+        <w:ind w:left="720" w:hanging="360"/>
+      </w:pPr>
+      <w:rPr>
+        <w:rFonts w:ascii="Symbol" w:hAnsi="Symbol" w:hint="default"/>
+      </w:rPr>
+    </w:lvl>
+    <w:lvl w:ilvl="1" w:tplc="04090003" w:tentative="1">
+      <w:start w:val="1"/>
+      <w:numFmt w:val="bullet"/>
+      <w:lvlText w:val="o"/>
+      <w:lvlJc w:val="left"/>
+      <w:pPr>
+        <w:ind w:left="1440" w:hanging="360"/>
+      </w:pPr>
+      <w:rPr>
+        <w:rFonts w:ascii="Courier New" w:hAnsi="Courier New" w:cs="Courier New" w:hint="default"/>
+      </w:rPr>
+    </w:lvl>
+    <w:lvl w:ilvl="2" w:tplc="04090005" w:tentative="1">
+      <w:start w:val="1"/>
+      <w:numFmt w:val="bullet"/>
+      <w:lvlText w:val=""/>
+      <w:lvlJc w:val="left"/>
+      <w:pPr>
+        <w:ind w:left="2160" w:hanging="360"/>
+      </w:pPr>
+      <w:rPr>
+        <w:rFonts w:ascii="Wingdings" w:hAnsi="Wingdings" w:hint="default"/>
+      </w:rPr>
+    </w:lvl>
+    <w:lvl w:ilvl="3" w:tplc="04090001" w:tentative="1">
+      <w:start w:val="1"/>
+      <w:numFmt w:val="bullet"/>
+      <w:lvlText w:val=""/>
+      <w:lvlJc w:val="left"/>
+      <w:pPr>
+        <w:ind w:left="2880" w:hanging="360"/>
+      </w:pPr>
+      <w:rPr>
+        <w:rFonts w:ascii="Symbol" w:hAnsi="Symbol" w:hint="default"/>
+      </w:rPr>
+    </w:lvl>
+    <w:lvl w:ilvl="4" w:tplc="04090003" w:tentative="1">
+      <w:start w:val="1"/>
+      <w:numFmt w:val="bullet"/>
+      <w:lvlText w:val="o"/>
+      <w:lvlJc w:val="left"/>
+      <w:pPr>
+        <w:ind w:left="3600" w:hanging="360"/>
+      </w:pPr>
+      <w:rPr>
+        <w:rFonts w:ascii="Courier New" w:hAnsi="Courier New" w:cs="Courier New" w:hint="default"/>
+      </w:rPr>
+    </w:lvl>
+    <w:lvl w:ilvl="5" w:tplc="04090005" w:tentative="1">
+      <w:start w:val="1"/>
+      <w:numFmt w:val="bullet"/>
+      <w:lvlText w:val=""/>
+      <w:lvlJc w:val="left"/>
+      <w:pPr>
+        <w:ind w:left="4320" w:hanging="360"/>
+      </w:pPr>
+      <w:rPr>
+        <w:rFonts w:ascii="Wingdings" w:hAnsi="Wingdings" w:hint="default"/>
+      </w:rPr>
+    </w:lvl>
+    <w:lvl w:ilvl="6" w:tplc="04090001" w:tentative="1">
+      <w:start w:val="1"/>
+      <w:numFmt w:val="bullet"/>
+      <w:lvlText w:val=""/>
+      <w:lvlJc w:val="left"/>
+      <w:pPr>
+        <w:ind w:left="5040" w:hanging="360"/>
+      </w:pPr>
+      <w:rPr>
+        <w:rFonts w:ascii="Symbol" w:hAnsi="Symbol" w:hint="default"/>
+      </w:rPr>
+    </w:lvl>
+    <w:lvl w:ilvl="7" w:tplc="04090003" w:tentative="1">
+      <w:start w:val="1"/>
+      <w:numFmt w:val="bullet"/>
+      <w:lvlText w:val="o"/>
+      <w:lvlJc w:val="left"/>
+      <w:pPr>
+        <w:ind w:left="5760" w:hanging="360"/>
+      </w:pPr>
+      <w:rPr>
+        <w:rFonts w:ascii="Courier New" w:hAnsi="Courier New" w:cs="Courier New" w:hint="default"/>
+      </w:rPr>
+    </w:lvl>
+    <w:lvl w:ilvl="8" w:tplc="04090005" w:tentative="1">
+      <w:start w:val="1"/>
+      <w:numFmt w:val="bullet"/>
+      <w:lvlText w:val=""/>
+      <w:lvlJc w:val="left"/>
+      <w:pPr>
+        <w:ind w:left="6480" w:hanging="360"/>
+      </w:pPr>
+      <w:rPr>
+        <w:rFonts w:ascii="Wingdings" w:hAnsi="Wingdings" w:hint="default"/>
+      </w:rPr>
+    </w:lvl>
+  </w:abstractNum>
+  <w:abstractNum w:abstractNumId="1">
+    <w:nsid w:val="6ED53FD2"/>
+    <w:multiLevelType w:val="hybridMultilevel"/>
+    <w:tmpl w:val="214EFB12"/>
+    <w:lvl w:ilvl="0" w:tplc="04090001">
+      <w:start w:val="1"/>
+      <w:numFmt w:val="bullet"/>
+      <w:lvlText w:val=""/>
+      <w:lvlJc w:val="left"/>
+      <w:pPr>
+        <w:ind w:left="720" w:hanging="360"/>
+      </w:pPr>
+      <w:rPr>
+        <w:rFonts w:ascii="Symbol" w:hAnsi="Symbol" w:hint="default"/>
+      </w:rPr>
+    </w:lvl>
+    <w:lvl w:ilvl="1" w:tplc="04090003" w:tentative="1">
+      <w:start w:val="1"/>
+      <w:numFmt w:val="bullet"/>
+      <w:lvlText w:val="o"/>
+      <w:lvlJc w:val="left"/>
+      <w:pPr>
+        <w:ind w:left="1440" w:hanging="360"/>
+      </w:pPr>
+      <w:rPr>
+        <w:rFonts w:ascii="Courier New" w:hAnsi="Courier New" w:cs="Courier New" w:hint="default"/>
+      </w:rPr>
+    </w:lvl>
+    <w:lvl w:ilvl="2" w:tplc="04090005" w:tentative="1">
+      <w:start w:val="1"/>
+      <w:numFmt w:val="bullet"/>
+      <w:lvlText w:val=""/>
+      <w:lvlJc w:val="left"/>
+      <w:pPr>
+        <w:ind w:left="2160" w:hanging="360"/>
+      </w:pPr>
+      <w:rPr>
+        <w:rFonts w:ascii="Wingdings" w:hAnsi="Wingdings" w:hint="default"/>
+      </w:rPr>
+    </w:lvl>
+    <w:lvl w:ilvl="3" w:tplc="04090001" w:tentative="1">
+      <w:start w:val="1"/>
+      <w:numFmt w:val="bullet"/>
+      <w:lvlText w:val=""/>
+      <w:lvlJc w:val="left"/>
+      <w:pPr>
+        <w:ind w:left="2880" w:hanging="360"/>
+      </w:pPr>
+      <w:rPr>
+        <w:rFonts w:ascii="Symbol" w:hAnsi="Symbol" w:hint="default"/>
+      </w:rPr>
+    </w:lvl>
+    <w:lvl w:ilvl="4" w:tplc="04090003" w:tentative="1">
+      <w:start w:val="1"/>
+      <w:numFmt w:val="bullet"/>
+      <w:lvlText w:val="o"/>
+      <w:lvlJc w:val="left"/>
+      <w:pPr>
+        <w:ind w:left="3600" w:hanging="360"/>
+      </w:pPr>
+      <w:rPr>
+        <w:rFonts w:ascii="Courier New" w:hAnsi="Courier New" w:cs="Courier New" w:hint="default"/>
+      </w:rPr>
+    </w:lvl>
+    <w:lvl w:ilvl="5" w:tplc="04090005" w:tentative="1">
+      <w:start w:val="1"/>
+      <w:numFmt w:val="bullet"/>
+      <w:lvlText w:val=""/>
+      <w:lvlJc w:val="left"/>
+      <w:pPr>
+        <w:ind w:left="4320" w:hanging="360"/>
+      </w:pPr>
+      <w:rPr>
+        <w:rFonts w:ascii="Wingdings" w:hAnsi="Wingdings" w:hint="default"/>
+      </w:rPr>
+    </w:lvl>
+    <w:lvl w:ilvl="6" w:tplc="04090001" w:tentative="1">
+      <w:start w:val="1"/>
+      <w:numFmt w:val="bullet"/>
+      <w:lvlText w:val=""/>
+      <w:lvlJc w:val="left"/>
+      <w:pPr>
+        <w:ind w:left="5040" w:hanging="360"/>
+      </w:pPr>
+      <w:rPr>
+        <w:rFonts w:ascii="Symbol" w:hAnsi="Symbol" w:hint="default"/>
+      </w:rPr>
+    </w:lvl>
+    <w:lvl w:ilvl="7" w:tplc="04090003" w:tentative="1">
+      <w:start w:val="1"/>
+      <w:numFmt w:val="bullet"/>
+      <w:lvlText w:val="o"/>
+      <w:lvlJc w:val="left"/>
+      <w:pPr>
+        <w:ind w:left="5760" w:hanging="360"/>
+      </w:pPr>
+      <w:rPr>
+        <w:rFonts w:ascii="Courier New" w:hAnsi="Courier New" w:cs="Courier New" w:hint="default"/>
+      </w:rPr>
+    </w:lvl>
+    <w:lvl w:ilvl="8" w:tplc="04090005" w:tentative="1">
+      <w:start w:val="1"/>
+      <w:numFmt w:val="bullet"/>
+      <w:lvlText w:val=""/>
+      <w:lvlJc w:val="left"/>
+      <w:pPr>
+        <w:ind w:left="6480" w:hanging="360"/>
+      </w:pPr>
+      <w:rPr>
+        <w:rFonts w:ascii="Wingdings" w:hAnsi="Wingdings" w:hint="default"/>
+      </w:rPr>
+    </w:lvl>
+  </w:abstractNum>
+  <w:num w:numId="1">
+    <w:abstractNumId w:val="0"/>
+  </w:num>
+  <w:num w:numId="2">
+    <w:abstractNumId w:val="1"/>
+  </w:num>
+</w:numbering>
 </file>
 
 <file path=word/styles.xml><?xml version="1.0" encoding="utf-8"?>
@@ -4049,6 +5452,17 @@
       <w:color w:val="0000FF" w:themeColor="hyperlink"/>
       <w:u w:val="single"/>
     </w:rPr>
+  </w:style>
+  <w:style w:type="paragraph" w:styleId="ListParagraph">
+    <w:name w:val="List Paragraph"/>
+    <w:basedOn w:val="Normal"/>
+    <w:uiPriority w:val="34"/>
+    <w:qFormat/>
+    <w:rsid w:val="005A1036"/>
+    <w:pPr>
+      <w:ind w:left="720"/>
+      <w:contextualSpacing/>
+    </w:pPr>
   </w:style>
 </w:styles>
 </file>

</xml_diff>